<commit_message>
Started Module 4 review
</commit_message>
<xml_diff>
--- a/Module4_Enzymes/technical_paper_evaluation/Module4_Yves_Greatti_technical_paper_evaluation.docx
+++ b/Module4_Enzymes/technical_paper_evaluation/Module4_Yves_Greatti_technical_paper_evaluation.docx
@@ -30,16 +30,914 @@
     </w:p>
     <w:p>
       <w:pPr>
-        <w:spacing w:after="0" w:line="240" w:lineRule="auto"/>
-        <w:rPr>
-          <w:rFonts w:eastAsia="Times New Roman" w:cstheme="minorHAnsi"/>
-          <w:sz w:val="24"/>
-          <w:szCs w:val="24"/>
-        </w:rPr>
-      </w:pPr>
+        <w:rPr>
+          <w:sz w:val="24"/>
+          <w:szCs w:val="24"/>
+        </w:rPr>
+      </w:pPr>
+      <w:r>
+        <w:rPr>
+          <w:sz w:val="24"/>
+          <w:szCs w:val="24"/>
+        </w:rPr>
+        <w:t xml:space="preserve">Ancient Egyptians </w:t>
+      </w:r>
+      <w:r>
+        <w:rPr>
+          <w:sz w:val="24"/>
+          <w:szCs w:val="24"/>
+        </w:rPr>
+        <w:t xml:space="preserve">(7000 </w:t>
+      </w:r>
+      <w:r>
+        <w:rPr>
+          <w:sz w:val="24"/>
+          <w:szCs w:val="24"/>
+        </w:rPr>
+        <w:t>BC) used</w:t>
+      </w:r>
+      <w:r>
+        <w:rPr>
+          <w:sz w:val="24"/>
+          <w:szCs w:val="24"/>
+        </w:rPr>
+        <w:t xml:space="preserve"> enzymes in the</w:t>
+      </w:r>
+      <w:proofErr w:type="spellStart"/>
+      <w:r>
+        <w:rPr>
+          <w:sz w:val="24"/>
+          <w:szCs w:val="24"/>
+        </w:rPr>
+        <w:t xml:space="preserve"> </w:t>
+      </w:r>
+      <w:proofErr w:type="spellEnd"/>
+      <w:r>
+        <w:rPr>
+          <w:sz w:val="24"/>
+          <w:szCs w:val="24"/>
+        </w:rPr>
+        <w:t>production of bread, yogurt, and cheese.</w:t>
+      </w:r>
+      <w:r>
+        <w:rPr>
+          <w:sz w:val="24"/>
+          <w:szCs w:val="24"/>
+        </w:rPr>
+        <w:t xml:space="preserve"> Our own body produces enzymes to facilitate digestion.</w:t>
+      </w:r>
+      <w:r>
+        <w:rPr>
+          <w:sz w:val="24"/>
+          <w:szCs w:val="24"/>
+        </w:rPr>
+        <w:t xml:space="preserve"> </w:t>
+      </w:r>
+      <w:r>
+        <w:rPr>
+          <w:sz w:val="24"/>
+          <w:szCs w:val="24"/>
+        </w:rPr>
+        <w:t>Enzymes are specialized proteins acting as catalysts to speed up biochemical reactions or specificity of metabolic reactions. They show up in a wide range of applications including production of beverages, infant foods, fish meal, cheese and dairy product, sweeteners, chocolate syrups, bakery products, fruit juice, soft drinks, vegetable oil, candy, in short, they are omnipresent in</w:t>
+      </w:r>
+      <w:r>
+        <w:rPr>
+          <w:sz w:val="24"/>
+          <w:szCs w:val="24"/>
+        </w:rPr>
+        <w:t xml:space="preserve"> the food industry</w:t>
+      </w:r>
+      <w:r>
+        <w:rPr>
+          <w:sz w:val="24"/>
+          <w:szCs w:val="24"/>
+        </w:rPr>
+        <w:t xml:space="preserve">. first </w:t>
+      </w:r>
+      <w:r>
+        <w:rPr>
+          <w:sz w:val="24"/>
+          <w:szCs w:val="24"/>
+        </w:rPr>
+        <w:t xml:space="preserve">the production of enzymes </w:t>
+      </w:r>
+      <w:r>
+        <w:rPr>
+          <w:sz w:val="24"/>
+          <w:szCs w:val="24"/>
+        </w:rPr>
+        <w:t>has been</w:t>
+      </w:r>
+      <w:r>
+        <w:rPr>
+          <w:sz w:val="24"/>
+          <w:szCs w:val="24"/>
+        </w:rPr>
+        <w:t xml:space="preserve"> from</w:t>
+      </w:r>
+      <w:r>
+        <w:rPr>
+          <w:sz w:val="24"/>
+          <w:szCs w:val="24"/>
+        </w:rPr>
+        <w:t xml:space="preserve"> </w:t>
+      </w:r>
+      <w:r>
+        <w:rPr>
+          <w:sz w:val="24"/>
+          <w:szCs w:val="24"/>
+        </w:rPr>
+        <w:t>selected strains, derived from a small number of microorganisms primarily B. subtilis, B.</w:t>
+      </w:r>
+      <w:r>
+        <w:rPr>
+          <w:rFonts w:ascii="SPSTimes" w:hAnsi="SPSTimes"/>
+          <w:i/>
+          <w:iCs/>
+          <w:sz w:val="24"/>
+          <w:szCs w:val="24"/>
+        </w:rPr>
+        <w:t xml:space="preserve"> </w:t>
+      </w:r>
+      <w:r>
+        <w:rPr>
+          <w:sz w:val="24"/>
+          <w:szCs w:val="24"/>
+        </w:rPr>
+        <w:t>licheniformi</w:t>
+      </w:r>
+      <w:r>
+        <w:rPr>
+          <w:sz w:val="24"/>
+          <w:szCs w:val="24"/>
+        </w:rPr>
+        <w:t xml:space="preserve">s, </w:t>
+      </w:r>
+      <w:proofErr w:type="spellStart"/>
+      <w:proofErr w:type="gramStart"/>
+      <w:r>
+        <w:rPr>
+          <w:sz w:val="24"/>
+          <w:szCs w:val="24"/>
+        </w:rPr>
+        <w:t>A.niger</w:t>
+      </w:r>
+      <w:proofErr w:type="spellEnd"/>
+      <w:proofErr w:type="gramEnd"/>
+      <w:r>
+        <w:rPr>
+          <w:sz w:val="24"/>
+          <w:szCs w:val="24"/>
+        </w:rPr>
+        <w:t xml:space="preserve"> and </w:t>
+      </w:r>
+      <w:proofErr w:type="spellStart"/>
+      <w:r>
+        <w:rPr>
+          <w:sz w:val="24"/>
+          <w:szCs w:val="24"/>
+        </w:rPr>
+        <w:t>A.orizae</w:t>
+      </w:r>
+      <w:proofErr w:type="spellEnd"/>
+      <w:r>
+        <w:rPr>
+          <w:sz w:val="24"/>
+          <w:szCs w:val="24"/>
+        </w:rPr>
+        <w:t>.</w:t>
+      </w:r>
+      <w:r>
+        <w:rPr>
+          <w:sz w:val="24"/>
+          <w:szCs w:val="24"/>
+        </w:rPr>
+        <w:t xml:space="preserve">  </w:t>
+      </w:r>
+      <w:r>
+        <w:rPr>
+          <w:sz w:val="24"/>
+          <w:szCs w:val="24"/>
+        </w:rPr>
+        <w:t xml:space="preserve">New type of strains has been added, such as E. coli K-12, </w:t>
+      </w:r>
+      <w:proofErr w:type="spellStart"/>
+      <w:proofErr w:type="gramStart"/>
+      <w:r>
+        <w:rPr>
+          <w:sz w:val="24"/>
+          <w:szCs w:val="24"/>
+        </w:rPr>
+        <w:t>F.venenatum</w:t>
+      </w:r>
+      <w:proofErr w:type="spellEnd"/>
+      <w:proofErr w:type="gramEnd"/>
+      <w:r>
+        <w:rPr>
+          <w:sz w:val="24"/>
+          <w:szCs w:val="24"/>
+        </w:rPr>
+        <w:t xml:space="preserve">, and </w:t>
+      </w:r>
+      <w:proofErr w:type="spellStart"/>
+      <w:r>
+        <w:rPr>
+          <w:sz w:val="24"/>
+          <w:szCs w:val="24"/>
+        </w:rPr>
+        <w:t>P.fluorescens</w:t>
+      </w:r>
+      <w:proofErr w:type="spellEnd"/>
+      <w:r>
+        <w:rPr>
+          <w:sz w:val="24"/>
+          <w:szCs w:val="24"/>
+        </w:rPr>
+        <w:t xml:space="preserve">. </w:t>
+      </w:r>
     </w:p>
     <w:p>
       <w:pPr>
+        <w:rPr>
+          <w:sz w:val="24"/>
+          <w:szCs w:val="24"/>
+        </w:rPr>
+      </w:pPr>
+      <w:r>
+        <w:rPr>
+          <w:sz w:val="24"/>
+          <w:szCs w:val="24"/>
+        </w:rPr>
+        <w:t>As the food processing industry became more complex, the demand for efficient production of enzymes with well-charactered characteristics increased. In response, improved recombinant DNA techniques and developments in biotechnology, such as protein engineering and directed evolution,</w:t>
+      </w:r>
+      <w:r>
+        <w:rPr>
+          <w:sz w:val="24"/>
+          <w:szCs w:val="24"/>
+        </w:rPr>
+        <w:t xml:space="preserve"> </w:t>
+      </w:r>
+      <w:r>
+        <w:rPr>
+          <w:sz w:val="24"/>
+          <w:szCs w:val="24"/>
+        </w:rPr>
+        <w:t>revolutionize the commercialization of enzymes. And today most enzymes are recombinant enzymes.</w:t>
+      </w:r>
+      <w:r>
+        <w:rPr>
+          <w:sz w:val="24"/>
+          <w:szCs w:val="24"/>
+        </w:rPr>
+        <w:t xml:space="preserve"> </w:t>
+      </w:r>
+      <w:r>
+        <w:rPr>
+          <w:sz w:val="24"/>
+          <w:szCs w:val="24"/>
+        </w:rPr>
+        <w:t>In 2021, t</w:t>
+      </w:r>
+      <w:r>
+        <w:rPr>
+          <w:sz w:val="24"/>
+          <w:szCs w:val="24"/>
+        </w:rPr>
+        <w:t xml:space="preserve">he industrial enzyme market </w:t>
+      </w:r>
+      <w:r>
+        <w:rPr>
+          <w:sz w:val="24"/>
+          <w:szCs w:val="24"/>
+        </w:rPr>
+        <w:t>has been</w:t>
+      </w:r>
+      <w:r>
+        <w:rPr>
+          <w:sz w:val="24"/>
+          <w:szCs w:val="24"/>
+        </w:rPr>
+        <w:t xml:space="preserve"> valued at over USD 6Millions.</w:t>
+      </w:r>
+      <w:r>
+        <w:rPr>
+          <w:sz w:val="24"/>
+          <w:szCs w:val="24"/>
+        </w:rPr>
+        <w:t xml:space="preserve"> </w:t>
+      </w:r>
+    </w:p>
+    <w:p>
+      <w:pPr>
+        <w:rPr>
+          <w:sz w:val="24"/>
+          <w:szCs w:val="24"/>
+        </w:rPr>
+      </w:pPr>
+      <w:r>
+        <w:rPr>
+          <w:sz w:val="24"/>
+          <w:szCs w:val="24"/>
+        </w:rPr>
+        <w:t xml:space="preserve">The microorganisms, used for the recombinant strains, </w:t>
+      </w:r>
+      <w:r>
+        <w:rPr>
+          <w:sz w:val="24"/>
+          <w:szCs w:val="24"/>
+        </w:rPr>
+        <w:t>are recognized as nonpathogenic, but research is still on going to study whether they are nontoxigenic</w:t>
+      </w:r>
+      <w:r>
+        <w:rPr>
+          <w:sz w:val="24"/>
+          <w:szCs w:val="24"/>
+        </w:rPr>
+        <w:t xml:space="preserve">. It has been established that </w:t>
+      </w:r>
+      <w:proofErr w:type="spellStart"/>
+      <w:proofErr w:type="gramStart"/>
+      <w:r>
+        <w:rPr>
+          <w:sz w:val="24"/>
+          <w:szCs w:val="24"/>
+        </w:rPr>
+        <w:t>A.niger</w:t>
+      </w:r>
+      <w:proofErr w:type="spellEnd"/>
+      <w:proofErr w:type="gramEnd"/>
+      <w:r>
+        <w:rPr>
+          <w:sz w:val="24"/>
+          <w:szCs w:val="24"/>
+        </w:rPr>
+        <w:t xml:space="preserve">, </w:t>
+      </w:r>
+      <w:proofErr w:type="spellStart"/>
+      <w:r>
+        <w:rPr>
+          <w:sz w:val="24"/>
+          <w:szCs w:val="24"/>
+        </w:rPr>
+        <w:t>A.orizae</w:t>
+      </w:r>
+      <w:proofErr w:type="spellEnd"/>
+      <w:r>
+        <w:rPr>
+          <w:sz w:val="24"/>
+          <w:szCs w:val="24"/>
+        </w:rPr>
+        <w:t xml:space="preserve">, and </w:t>
+      </w:r>
+      <w:proofErr w:type="spellStart"/>
+      <w:r>
+        <w:rPr>
+          <w:sz w:val="24"/>
+          <w:szCs w:val="24"/>
+        </w:rPr>
+        <w:t>F.venenatum</w:t>
+      </w:r>
+      <w:proofErr w:type="spellEnd"/>
+      <w:r>
+        <w:rPr>
+          <w:sz w:val="24"/>
+          <w:szCs w:val="24"/>
+        </w:rPr>
+        <w:t xml:space="preserve">,  may produce low levels of toxic secondary metabolites. In addition, several host microorganisms produce different extracellular enzymes which can degrade </w:t>
+      </w:r>
+      <w:r>
+        <w:rPr>
+          <w:sz w:val="24"/>
+          <w:szCs w:val="24"/>
+        </w:rPr>
+        <w:t>produced</w:t>
+      </w:r>
+      <w:r>
+        <w:rPr>
+          <w:sz w:val="24"/>
+          <w:szCs w:val="24"/>
+        </w:rPr>
+        <w:t xml:space="preserve"> enzymes, with undesirable reactions in food.</w:t>
+      </w:r>
+      <w:r>
+        <w:rPr>
+          <w:sz w:val="24"/>
+          <w:szCs w:val="24"/>
+        </w:rPr>
+        <w:t xml:space="preserve"> The </w:t>
+      </w:r>
+      <w:r>
+        <w:rPr>
+          <w:sz w:val="24"/>
+          <w:szCs w:val="24"/>
+        </w:rPr>
+        <w:t>toxicologic potential risks</w:t>
+      </w:r>
+      <w:r>
+        <w:rPr>
+          <w:sz w:val="24"/>
+          <w:szCs w:val="24"/>
+        </w:rPr>
+        <w:t xml:space="preserve"> </w:t>
+      </w:r>
+      <w:r>
+        <w:rPr>
+          <w:sz w:val="24"/>
+          <w:szCs w:val="24"/>
+        </w:rPr>
+        <w:t xml:space="preserve">presented by </w:t>
+      </w:r>
+      <w:r>
+        <w:rPr>
+          <w:sz w:val="24"/>
+          <w:szCs w:val="24"/>
+        </w:rPr>
+        <w:t>the host strains are:</w:t>
+      </w:r>
+    </w:p>
+    <w:p>
+      <w:pPr>
+        <w:pStyle w:val="ListParagraph"/>
+        <w:numPr>
+          <w:ilvl w:val="0"/>
+          <w:numId w:val="9"/>
+        </w:numPr>
+        <w:spacing w:after="0"/>
+        <w:rPr>
+          <w:b/>
+          <w:bCs/>
+          <w:i/>
+          <w:iCs/>
+          <w:sz w:val="24"/>
+          <w:szCs w:val="24"/>
+        </w:rPr>
+      </w:pPr>
+      <w:r>
+        <w:rPr>
+          <w:b/>
+          <w:bCs/>
+          <w:i/>
+          <w:iCs/>
+          <w:sz w:val="24"/>
+          <w:szCs w:val="24"/>
+        </w:rPr>
+        <w:t xml:space="preserve">Bacterial host strains: </w:t>
+      </w:r>
+    </w:p>
+    <w:p>
+      <w:pPr>
+        <w:pStyle w:val="ListParagraph"/>
+        <w:numPr>
+          <w:ilvl w:val="0"/>
+          <w:numId w:val="9"/>
+        </w:numPr>
+        <w:spacing w:after="0"/>
+        <w:rPr>
+          <w:sz w:val="24"/>
+          <w:szCs w:val="24"/>
+        </w:rPr>
+      </w:pPr>
+      <w:r>
+        <w:rPr>
+          <w:sz w:val="24"/>
+          <w:szCs w:val="24"/>
+        </w:rPr>
+        <w:t xml:space="preserve">Bacillus subtilis and similar bacteria: the wild-type (WT) of Bacillus species can sporulate or produce extracellular proteases which can degrade the enzyme protein. </w:t>
+      </w:r>
+    </w:p>
+    <w:p>
+      <w:pPr>
+        <w:pStyle w:val="ListParagraph"/>
+        <w:numPr>
+          <w:ilvl w:val="0"/>
+          <w:numId w:val="9"/>
+        </w:numPr>
+        <w:spacing w:after="0"/>
+        <w:rPr>
+          <w:sz w:val="24"/>
+          <w:szCs w:val="24"/>
+        </w:rPr>
+      </w:pPr>
+      <w:r>
+        <w:rPr>
+          <w:sz w:val="24"/>
+          <w:szCs w:val="24"/>
+        </w:rPr>
+        <w:t xml:space="preserve">Escherichia coli K-12 and </w:t>
+      </w:r>
+      <w:proofErr w:type="spellStart"/>
+      <w:proofErr w:type="gramStart"/>
+      <w:r>
+        <w:rPr>
+          <w:sz w:val="24"/>
+          <w:szCs w:val="24"/>
+        </w:rPr>
+        <w:t>P.fluorescens</w:t>
+      </w:r>
+      <w:proofErr w:type="spellEnd"/>
+      <w:proofErr w:type="gramEnd"/>
+      <w:r>
+        <w:rPr>
+          <w:sz w:val="24"/>
+          <w:szCs w:val="24"/>
+        </w:rPr>
+        <w:t xml:space="preserve"> can accumulate heterologous inclusion bodies which are eliminated during the purification process. </w:t>
+      </w:r>
+    </w:p>
+    <w:p>
+      <w:pPr>
+        <w:pStyle w:val="ListParagraph"/>
+        <w:numPr>
+          <w:ilvl w:val="0"/>
+          <w:numId w:val="9"/>
+        </w:numPr>
+        <w:spacing w:after="0"/>
+        <w:rPr>
+          <w:sz w:val="24"/>
+          <w:szCs w:val="24"/>
+        </w:rPr>
+      </w:pPr>
+      <w:r>
+        <w:rPr>
+          <w:b/>
+          <w:bCs/>
+          <w:i/>
+          <w:iCs/>
+          <w:sz w:val="24"/>
+          <w:szCs w:val="24"/>
+        </w:rPr>
+        <w:t>Fungal host strains:</w:t>
+      </w:r>
+      <w:r>
+        <w:rPr>
+          <w:sz w:val="24"/>
+          <w:szCs w:val="24"/>
+        </w:rPr>
+        <w:t xml:space="preserve"> </w:t>
+      </w:r>
+    </w:p>
+    <w:p>
+      <w:pPr>
+        <w:pStyle w:val="ListParagraph"/>
+        <w:numPr>
+          <w:ilvl w:val="0"/>
+          <w:numId w:val="9"/>
+        </w:numPr>
+        <w:spacing w:after="0"/>
+        <w:rPr>
+          <w:sz w:val="24"/>
+          <w:szCs w:val="24"/>
+        </w:rPr>
+      </w:pPr>
+      <w:r>
+        <w:rPr>
+          <w:sz w:val="24"/>
+          <w:szCs w:val="24"/>
+        </w:rPr>
+        <w:t>certain</w:t>
+      </w:r>
+      <w:r>
+        <w:rPr>
+          <w:sz w:val="24"/>
+          <w:szCs w:val="24"/>
+        </w:rPr>
+        <w:t xml:space="preserve"> strains of </w:t>
+      </w:r>
+      <w:proofErr w:type="spellStart"/>
+      <w:proofErr w:type="gramStart"/>
+      <w:r>
+        <w:rPr>
+          <w:sz w:val="24"/>
+          <w:szCs w:val="24"/>
+        </w:rPr>
+        <w:t>A.oryzae</w:t>
+      </w:r>
+      <w:proofErr w:type="spellEnd"/>
+      <w:proofErr w:type="gramEnd"/>
+      <w:r>
+        <w:rPr>
+          <w:sz w:val="24"/>
+          <w:szCs w:val="24"/>
+        </w:rPr>
+        <w:t xml:space="preserve"> can produce low-levels of mycotoxins with low-to-moderate toxicity. Strain A1560 has shown to produce low levels of</w:t>
+      </w:r>
+      <w:r>
+        <w:rPr>
+          <w:sz w:val="24"/>
+          <w:szCs w:val="24"/>
+        </w:rPr>
+        <w:t xml:space="preserve"> various acids</w:t>
+      </w:r>
+      <w:r>
+        <w:rPr>
+          <w:sz w:val="24"/>
+          <w:szCs w:val="24"/>
+        </w:rPr>
+        <w:t xml:space="preserve"> </w:t>
+      </w:r>
+      <w:r>
+        <w:rPr>
+          <w:sz w:val="24"/>
+          <w:szCs w:val="24"/>
+        </w:rPr>
+        <w:t>(</w:t>
+      </w:r>
+      <w:r>
+        <w:rPr>
+          <w:sz w:val="24"/>
+          <w:szCs w:val="24"/>
+        </w:rPr>
+        <w:t>3-</w:t>
+      </w:r>
+      <w:r>
+        <w:sym w:font="Symbol" w:char="F062"/>
+      </w:r>
+      <w:r>
+        <w:rPr>
+          <w:sz w:val="24"/>
+          <w:szCs w:val="24"/>
+        </w:rPr>
+        <w:t xml:space="preserve">- </w:t>
+      </w:r>
+      <w:proofErr w:type="spellStart"/>
+      <w:r>
+        <w:rPr>
+          <w:sz w:val="24"/>
+          <w:szCs w:val="24"/>
+        </w:rPr>
+        <w:t>nitroproprionic</w:t>
+      </w:r>
+      <w:proofErr w:type="spellEnd"/>
+      <w:r>
+        <w:rPr>
+          <w:sz w:val="24"/>
+          <w:szCs w:val="24"/>
+        </w:rPr>
+        <w:t xml:space="preserve"> acid, koji acid, and cyclopiazonic acid) under inducing conditions. </w:t>
+      </w:r>
+    </w:p>
+    <w:p>
+      <w:pPr>
+        <w:pStyle w:val="ListParagraph"/>
+        <w:numPr>
+          <w:ilvl w:val="0"/>
+          <w:numId w:val="9"/>
+        </w:numPr>
+        <w:spacing w:after="0"/>
+        <w:rPr>
+          <w:sz w:val="24"/>
+          <w:szCs w:val="24"/>
+        </w:rPr>
+      </w:pPr>
+      <w:r>
+        <w:rPr>
+          <w:sz w:val="24"/>
+          <w:szCs w:val="24"/>
+        </w:rPr>
+        <w:t xml:space="preserve">Some </w:t>
+      </w:r>
+      <w:proofErr w:type="spellStart"/>
+      <w:proofErr w:type="gramStart"/>
+      <w:r>
+        <w:rPr>
+          <w:sz w:val="24"/>
+          <w:szCs w:val="24"/>
+        </w:rPr>
+        <w:t>A.niger</w:t>
+      </w:r>
+      <w:proofErr w:type="spellEnd"/>
+      <w:proofErr w:type="gramEnd"/>
+      <w:r>
+        <w:rPr>
+          <w:sz w:val="24"/>
+          <w:szCs w:val="24"/>
+        </w:rPr>
+        <w:t xml:space="preserve"> strains produce several mycotoxins (ochratoxin) and secondary metabolites under specific fermentation conditions (</w:t>
+      </w:r>
+      <w:proofErr w:type="spellStart"/>
+      <w:r>
+        <w:rPr>
+          <w:sz w:val="24"/>
+          <w:szCs w:val="24"/>
+        </w:rPr>
+        <w:t>nigragillin</w:t>
+      </w:r>
+      <w:proofErr w:type="spellEnd"/>
+      <w:r>
+        <w:rPr>
+          <w:sz w:val="24"/>
+          <w:szCs w:val="24"/>
+        </w:rPr>
+        <w:t xml:space="preserve">, </w:t>
+      </w:r>
+      <w:proofErr w:type="spellStart"/>
+      <w:r>
+        <w:rPr>
+          <w:sz w:val="24"/>
+          <w:szCs w:val="24"/>
+        </w:rPr>
+        <w:t>nigerazine</w:t>
+      </w:r>
+      <w:proofErr w:type="spellEnd"/>
+      <w:r>
+        <w:rPr>
+          <w:sz w:val="24"/>
+          <w:szCs w:val="24"/>
+        </w:rPr>
+        <w:t xml:space="preserve"> B, </w:t>
+      </w:r>
+      <w:proofErr w:type="spellStart"/>
+      <w:r>
+        <w:rPr>
+          <w:sz w:val="24"/>
+          <w:szCs w:val="24"/>
+        </w:rPr>
+        <w:t>malformins</w:t>
+      </w:r>
+      <w:proofErr w:type="spellEnd"/>
+      <w:r>
+        <w:rPr>
+          <w:sz w:val="24"/>
+          <w:szCs w:val="24"/>
+        </w:rPr>
+        <w:t xml:space="preserve">, </w:t>
+      </w:r>
+      <w:proofErr w:type="spellStart"/>
+      <w:r>
+        <w:rPr>
+          <w:sz w:val="24"/>
+          <w:szCs w:val="24"/>
+        </w:rPr>
+        <w:t>naphto</w:t>
+      </w:r>
+      <w:proofErr w:type="spellEnd"/>
+      <w:r>
+        <w:rPr>
+          <w:sz w:val="24"/>
+          <w:szCs w:val="24"/>
+        </w:rPr>
+        <w:t>-</w:t>
+      </w:r>
+      <w:r>
+        <w:sym w:font="Symbol" w:char="F067"/>
+      </w:r>
+      <w:r>
+        <w:rPr>
+          <w:sz w:val="24"/>
+          <w:szCs w:val="24"/>
+        </w:rPr>
+        <w:t>-pyrones, and oxalic acid).</w:t>
+      </w:r>
+    </w:p>
+    <w:p>
+      <w:pPr>
+        <w:pStyle w:val="ListParagraph"/>
+        <w:numPr>
+          <w:ilvl w:val="0"/>
+          <w:numId w:val="9"/>
+        </w:numPr>
+        <w:rPr>
+          <w:sz w:val="24"/>
+          <w:szCs w:val="24"/>
+        </w:rPr>
+      </w:pPr>
+      <w:r>
+        <w:rPr>
+          <w:sz w:val="24"/>
+          <w:szCs w:val="24"/>
+        </w:rPr>
+        <w:t xml:space="preserve">Strain A3/5 from Fusarium </w:t>
+      </w:r>
+      <w:proofErr w:type="spellStart"/>
+      <w:r>
+        <w:rPr>
+          <w:sz w:val="24"/>
+          <w:szCs w:val="24"/>
+        </w:rPr>
+        <w:t>venenatum</w:t>
+      </w:r>
+      <w:proofErr w:type="spellEnd"/>
+      <w:r>
+        <w:rPr>
+          <w:sz w:val="24"/>
+          <w:szCs w:val="24"/>
+        </w:rPr>
+        <w:t xml:space="preserve"> can produce mycotoxins (trichothecenes, </w:t>
+      </w:r>
+      <w:proofErr w:type="spellStart"/>
+      <w:r>
+        <w:rPr>
+          <w:sz w:val="24"/>
+          <w:szCs w:val="24"/>
+        </w:rPr>
+        <w:t>culmorins</w:t>
+      </w:r>
+      <w:proofErr w:type="spellEnd"/>
+      <w:r>
+        <w:rPr>
+          <w:sz w:val="24"/>
+          <w:szCs w:val="24"/>
+        </w:rPr>
+        <w:t xml:space="preserve">, and </w:t>
+      </w:r>
+      <w:proofErr w:type="spellStart"/>
+      <w:r>
+        <w:rPr>
+          <w:sz w:val="24"/>
+          <w:szCs w:val="24"/>
+        </w:rPr>
+        <w:t>fusarins</w:t>
+      </w:r>
+      <w:proofErr w:type="spellEnd"/>
+      <w:r>
+        <w:rPr>
+          <w:sz w:val="24"/>
+          <w:szCs w:val="24"/>
+        </w:rPr>
+        <w:t>, and enniatin B)</w:t>
+      </w:r>
+      <w:r>
+        <w:rPr>
+          <w:sz w:val="24"/>
+          <w:szCs w:val="24"/>
+        </w:rPr>
+        <w:t>.</w:t>
+      </w:r>
+    </w:p>
+    <w:p>
+      <w:pPr>
+        <w:pStyle w:val="ListParagraph"/>
+        <w:numPr>
+          <w:ilvl w:val="0"/>
+          <w:numId w:val="9"/>
+        </w:numPr>
+        <w:rPr>
+          <w:sz w:val="24"/>
+          <w:szCs w:val="24"/>
+        </w:rPr>
+      </w:pPr>
+      <w:r>
+        <w:rPr>
+          <w:sz w:val="24"/>
+          <w:szCs w:val="24"/>
+        </w:rPr>
+        <w:t xml:space="preserve">Trichoderma </w:t>
+      </w:r>
+      <w:proofErr w:type="spellStart"/>
+      <w:r>
+        <w:rPr>
+          <w:sz w:val="24"/>
+          <w:szCs w:val="24"/>
+        </w:rPr>
+        <w:t>reesei</w:t>
+      </w:r>
+      <w:proofErr w:type="spellEnd"/>
+      <w:r>
+        <w:rPr>
+          <w:sz w:val="24"/>
+          <w:szCs w:val="24"/>
+        </w:rPr>
+        <w:t xml:space="preserve"> is used in baking and alcohol production. A. strain of </w:t>
+      </w:r>
+      <w:proofErr w:type="spellStart"/>
+      <w:proofErr w:type="gramStart"/>
+      <w:r>
+        <w:rPr>
+          <w:sz w:val="24"/>
+          <w:szCs w:val="24"/>
+        </w:rPr>
+        <w:t>T.reesei</w:t>
+      </w:r>
+      <w:proofErr w:type="spellEnd"/>
+      <w:proofErr w:type="gramEnd"/>
+      <w:r>
+        <w:rPr>
+          <w:sz w:val="24"/>
+          <w:szCs w:val="24"/>
+        </w:rPr>
+        <w:t xml:space="preserve"> produced two metabolites, one identified as trichothecene mycotoxin.</w:t>
+      </w:r>
+    </w:p>
+    <w:p>
+      <w:pPr>
+        <w:pStyle w:val="ListParagraph"/>
+        <w:ind w:left="360"/>
+        <w:rPr>
+          <w:sz w:val="24"/>
+          <w:szCs w:val="24"/>
+        </w:rPr>
+      </w:pPr>
+      <w:r>
+        <w:rPr>
+          <w:sz w:val="24"/>
+          <w:szCs w:val="24"/>
+        </w:rPr>
+        <w:lastRenderedPageBreak/>
+        <w:t>Advances in molecular biology, such as expression vectors or cassettes, have allowed to create more efficient and safer enzymes from production strains with the development of DNA insertion techniques which do not affect secondary metabolite pathways.</w:t>
+      </w:r>
+    </w:p>
+    <w:p>
+      <w:pPr>
         <w:spacing w:after="0" w:line="240" w:lineRule="auto"/>
         <w:rPr>
           <w:rFonts w:eastAsia="Times New Roman" w:cstheme="minorHAnsi"/>
@@ -54,6 +952,76 @@
           <w:szCs w:val="24"/>
         </w:rPr>
         <w:t xml:space="preserve">2. Who is working in this area? </w:t>
+      </w:r>
+    </w:p>
+    <w:p>
+      <w:pPr>
+        <w:spacing w:after="0" w:line="240" w:lineRule="auto"/>
+        <w:rPr>
+          <w:rFonts w:eastAsia="Times New Roman" w:cstheme="minorHAnsi"/>
+          <w:sz w:val="24"/>
+          <w:szCs w:val="24"/>
+        </w:rPr>
+      </w:pPr>
+    </w:p>
+    <w:p>
+      <w:pPr>
+        <w:spacing w:after="0" w:line="240" w:lineRule="auto"/>
+        <w:rPr>
+          <w:rFonts w:eastAsia="Times New Roman" w:cstheme="minorHAnsi"/>
+          <w:sz w:val="24"/>
+          <w:szCs w:val="24"/>
+        </w:rPr>
+      </w:pPr>
+      <w:hyperlink r:id="rId5" w:history="1">
+        <w:r>
+          <w:rPr>
+            <w:rStyle w:val="Hyperlink"/>
+            <w:rFonts w:eastAsia="Times New Roman" w:cstheme="minorHAnsi"/>
+            <w:sz w:val="24"/>
+            <w:szCs w:val="24"/>
+          </w:rPr>
+          <w:t>http://fhalab.caltech.edu/</w:t>
+        </w:r>
+      </w:hyperlink>
+    </w:p>
+    <w:p>
+      <w:pPr>
+        <w:spacing w:after="0" w:line="240" w:lineRule="auto"/>
+        <w:rPr>
+          <w:rFonts w:eastAsia="Times New Roman" w:cstheme="minorHAnsi"/>
+          <w:sz w:val="24"/>
+          <w:szCs w:val="24"/>
+        </w:rPr>
+      </w:pPr>
+      <w:hyperlink r:id="rId6" w:history="1">
+        <w:r>
+          <w:rPr>
+            <w:rStyle w:val="Hyperlink"/>
+            <w:rFonts w:eastAsia="Times New Roman" w:cstheme="minorHAnsi"/>
+            <w:sz w:val="24"/>
+            <w:szCs w:val="24"/>
+          </w:rPr>
+          <w:t>https://enzymeresearch.com/</w:t>
+        </w:r>
+      </w:hyperlink>
+    </w:p>
+    <w:p>
+      <w:pPr>
+        <w:spacing w:after="0" w:line="240" w:lineRule="auto"/>
+        <w:rPr>
+          <w:rFonts w:eastAsia="Times New Roman" w:cstheme="minorHAnsi"/>
+          <w:sz w:val="24"/>
+          <w:szCs w:val="24"/>
+        </w:rPr>
+      </w:pPr>
+      <w:r>
+        <w:rPr>
+          <w:rFonts w:eastAsia="Times New Roman" w:cstheme="minorHAnsi"/>
+          <w:sz w:val="24"/>
+          <w:szCs w:val="24"/>
+        </w:rPr>
+        <w:t>https://www.businesswire.com/news/home/20190719005244/en/Top-5-Vendors-in-the-Global-Molecular-Biology-Enzymes-Kits-and-Reagents-Market-2019-2023-Technavio</w:t>
       </w:r>
     </w:p>
     <w:p>
@@ -613,6 +1581,119 @@
     </w:lvl>
   </w:abstractNum>
   <w:abstractNum w:abstractNumId="4" w15:restartNumberingAfterBreak="0">
+    <w:nsid w:val="42545693"/>
+    <w:multiLevelType w:val="hybridMultilevel"/>
+    <w:tmpl w:val="48B6D728"/>
+    <w:lvl w:ilvl="0" w:tplc="04090001">
+      <w:start w:val="1"/>
+      <w:numFmt w:val="bullet"/>
+      <w:lvlText w:val=""/>
+      <w:lvlJc w:val="left"/>
+      <w:pPr>
+        <w:ind w:left="360" w:hanging="360"/>
+      </w:pPr>
+      <w:rPr>
+        <w:rFonts w:ascii="Symbol" w:hAnsi="Symbol" w:hint="default"/>
+      </w:rPr>
+    </w:lvl>
+    <w:lvl w:ilvl="1" w:tplc="04090003">
+      <w:start w:val="1"/>
+      <w:numFmt w:val="bullet"/>
+      <w:lvlText w:val="o"/>
+      <w:lvlJc w:val="left"/>
+      <w:pPr>
+        <w:ind w:left="1080" w:hanging="360"/>
+      </w:pPr>
+      <w:rPr>
+        <w:rFonts w:ascii="Courier New" w:hAnsi="Courier New" w:hint="default"/>
+      </w:rPr>
+    </w:lvl>
+    <w:lvl w:ilvl="2" w:tplc="04090005" w:tentative="1">
+      <w:start w:val="1"/>
+      <w:numFmt w:val="bullet"/>
+      <w:lvlText w:val=""/>
+      <w:lvlJc w:val="left"/>
+      <w:pPr>
+        <w:ind w:left="1800" w:hanging="360"/>
+      </w:pPr>
+      <w:rPr>
+        <w:rFonts w:ascii="Wingdings" w:hAnsi="Wingdings" w:hint="default"/>
+      </w:rPr>
+    </w:lvl>
+    <w:lvl w:ilvl="3" w:tplc="04090001" w:tentative="1">
+      <w:start w:val="1"/>
+      <w:numFmt w:val="bullet"/>
+      <w:lvlText w:val=""/>
+      <w:lvlJc w:val="left"/>
+      <w:pPr>
+        <w:ind w:left="2520" w:hanging="360"/>
+      </w:pPr>
+      <w:rPr>
+        <w:rFonts w:ascii="Symbol" w:hAnsi="Symbol" w:hint="default"/>
+      </w:rPr>
+    </w:lvl>
+    <w:lvl w:ilvl="4" w:tplc="04090003" w:tentative="1">
+      <w:start w:val="1"/>
+      <w:numFmt w:val="bullet"/>
+      <w:lvlText w:val="o"/>
+      <w:lvlJc w:val="left"/>
+      <w:pPr>
+        <w:ind w:left="3240" w:hanging="360"/>
+      </w:pPr>
+      <w:rPr>
+        <w:rFonts w:ascii="Courier New" w:hAnsi="Courier New" w:hint="default"/>
+      </w:rPr>
+    </w:lvl>
+    <w:lvl w:ilvl="5" w:tplc="04090005" w:tentative="1">
+      <w:start w:val="1"/>
+      <w:numFmt w:val="bullet"/>
+      <w:lvlText w:val=""/>
+      <w:lvlJc w:val="left"/>
+      <w:pPr>
+        <w:ind w:left="3960" w:hanging="360"/>
+      </w:pPr>
+      <w:rPr>
+        <w:rFonts w:ascii="Wingdings" w:hAnsi="Wingdings" w:hint="default"/>
+      </w:rPr>
+    </w:lvl>
+    <w:lvl w:ilvl="6" w:tplc="04090001" w:tentative="1">
+      <w:start w:val="1"/>
+      <w:numFmt w:val="bullet"/>
+      <w:lvlText w:val=""/>
+      <w:lvlJc w:val="left"/>
+      <w:pPr>
+        <w:ind w:left="4680" w:hanging="360"/>
+      </w:pPr>
+      <w:rPr>
+        <w:rFonts w:ascii="Symbol" w:hAnsi="Symbol" w:hint="default"/>
+      </w:rPr>
+    </w:lvl>
+    <w:lvl w:ilvl="7" w:tplc="04090003" w:tentative="1">
+      <w:start w:val="1"/>
+      <w:numFmt w:val="bullet"/>
+      <w:lvlText w:val="o"/>
+      <w:lvlJc w:val="left"/>
+      <w:pPr>
+        <w:ind w:left="5400" w:hanging="360"/>
+      </w:pPr>
+      <w:rPr>
+        <w:rFonts w:ascii="Courier New" w:hAnsi="Courier New" w:hint="default"/>
+      </w:rPr>
+    </w:lvl>
+    <w:lvl w:ilvl="8" w:tplc="04090005" w:tentative="1">
+      <w:start w:val="1"/>
+      <w:numFmt w:val="bullet"/>
+      <w:lvlText w:val=""/>
+      <w:lvlJc w:val="left"/>
+      <w:pPr>
+        <w:ind w:left="6120" w:hanging="360"/>
+      </w:pPr>
+      <w:rPr>
+        <w:rFonts w:ascii="Wingdings" w:hAnsi="Wingdings" w:hint="default"/>
+      </w:rPr>
+    </w:lvl>
+  </w:abstractNum>
+  <w:abstractNum w:abstractNumId="5" w15:restartNumberingAfterBreak="0">
     <w:nsid w:val="478D3496"/>
     <w:multiLevelType w:val="hybridMultilevel"/>
     <w:tmpl w:val="E0162876"/>
@@ -698,7 +1779,7 @@
       </w:pPr>
     </w:lvl>
   </w:abstractNum>
-  <w:abstractNum w:abstractNumId="5" w15:restartNumberingAfterBreak="0">
+  <w:abstractNum w:abstractNumId="6" w15:restartNumberingAfterBreak="0">
     <w:nsid w:val="54A20769"/>
     <w:multiLevelType w:val="hybridMultilevel"/>
     <w:tmpl w:val="838AAB1C"/>
@@ -787,7 +1868,7 @@
       </w:pPr>
     </w:lvl>
   </w:abstractNum>
-  <w:abstractNum w:abstractNumId="6" w15:restartNumberingAfterBreak="0">
+  <w:abstractNum w:abstractNumId="7" w15:restartNumberingAfterBreak="0">
     <w:nsid w:val="55294C51"/>
     <w:multiLevelType w:val="hybridMultilevel"/>
     <w:tmpl w:val="00F29136"/>
@@ -900,7 +1981,7 @@
       </w:rPr>
     </w:lvl>
   </w:abstractNum>
-  <w:abstractNum w:abstractNumId="7" w15:restartNumberingAfterBreak="0">
+  <w:abstractNum w:abstractNumId="8" w15:restartNumberingAfterBreak="0">
     <w:nsid w:val="60E20FA5"/>
     <w:multiLevelType w:val="hybridMultilevel"/>
     <w:tmpl w:val="F1085BDE"/>
@@ -993,25 +2074,28 @@
     <w:abstractNumId w:val="1"/>
   </w:num>
   <w:num w:numId="2">
-    <w:abstractNumId w:val="4"/>
+    <w:abstractNumId w:val="5"/>
   </w:num>
   <w:num w:numId="3">
     <w:abstractNumId w:val="3"/>
   </w:num>
   <w:num w:numId="4">
-    <w:abstractNumId w:val="7"/>
+    <w:abstractNumId w:val="8"/>
   </w:num>
   <w:num w:numId="5">
     <w:abstractNumId w:val="2"/>
   </w:num>
   <w:num w:numId="6">
-    <w:abstractNumId w:val="6"/>
+    <w:abstractNumId w:val="7"/>
   </w:num>
   <w:num w:numId="7">
-    <w:abstractNumId w:val="5"/>
+    <w:abstractNumId w:val="6"/>
   </w:num>
   <w:num w:numId="8">
     <w:abstractNumId w:val="0"/>
+  </w:num>
+  <w:num w:numId="9">
+    <w:abstractNumId w:val="4"/>
   </w:num>
 </w:numbering>
 </file>
@@ -1545,6 +2629,22 @@
       <w:spacing w:after="0" w:line="240" w:lineRule="auto"/>
     </w:pPr>
   </w:style>
+  <w:style w:type="paragraph" w:styleId="NormalWeb">
+    <w:name w:val="Normal (Web)"/>
+    <w:basedOn w:val="Normal"/>
+    <w:uiPriority w:val="99"/>
+    <w:semiHidden/>
+    <w:unhideWhenUsed/>
+    <w:rsid w:val="00E56AD1"/>
+    <w:pPr>
+      <w:spacing w:before="100" w:beforeAutospacing="1" w:after="100" w:afterAutospacing="1" w:line="240" w:lineRule="auto"/>
+    </w:pPr>
+    <w:rPr>
+      <w:rFonts w:ascii="Times New Roman" w:eastAsia="Times New Roman" w:hAnsi="Times New Roman" w:cs="Times New Roman"/>
+      <w:sz w:val="24"/>
+      <w:szCs w:val="24"/>
+    </w:rPr>
+  </w:style>
 </w:styles>
 </file>
 

</xml_diff>

<commit_message>
Module 4 tech.paper review completed
</commit_message>
<xml_diff>
--- a/Module4_Enzymes/technical_paper_evaluation/Module4_Yves_Greatti_technical_paper_evaluation.docx
+++ b/Module4_Enzymes/technical_paper_evaluation/Module4_Yves_Greatti_technical_paper_evaluation.docx
@@ -195,19 +195,35 @@
         </w:rPr>
         <w:t xml:space="preserve">, </w:t>
       </w:r>
+      <w:r>
+        <w:rPr>
+          <w:i/>
+          <w:iCs/>
+          <w:sz w:val="24"/>
+          <w:szCs w:val="24"/>
+        </w:rPr>
+        <w:t>A.</w:t>
+      </w:r>
+      <w:r>
+        <w:rPr>
+          <w:i/>
+          <w:iCs/>
+          <w:sz w:val="24"/>
+          <w:szCs w:val="24"/>
+        </w:rPr>
+        <w:t xml:space="preserve"> </w:t>
+      </w:r>
       <w:proofErr w:type="spellStart"/>
-      <w:proofErr w:type="gramStart"/>
-      <w:r>
-        <w:rPr>
-          <w:i/>
-          <w:iCs/>
-          <w:sz w:val="24"/>
-          <w:szCs w:val="24"/>
-        </w:rPr>
-        <w:t>A.niger</w:t>
+      <w:r>
+        <w:rPr>
+          <w:i/>
+          <w:iCs/>
+          <w:sz w:val="24"/>
+          <w:szCs w:val="24"/>
+        </w:rPr>
+        <w:t>niger</w:t>
       </w:r>
       <w:proofErr w:type="spellEnd"/>
-      <w:proofErr w:type="gramEnd"/>
       <w:r>
         <w:rPr>
           <w:sz w:val="24"/>
@@ -222,7 +238,16 @@
           <w:sz w:val="24"/>
           <w:szCs w:val="24"/>
         </w:rPr>
-        <w:t xml:space="preserve">and </w:t>
+        <w:t>and A.</w:t>
+      </w:r>
+      <w:r>
+        <w:rPr>
+          <w:i/>
+          <w:iCs/>
+          <w:sz w:val="24"/>
+          <w:szCs w:val="24"/>
+        </w:rPr>
+        <w:t xml:space="preserve"> </w:t>
       </w:r>
       <w:proofErr w:type="spellStart"/>
       <w:r>
@@ -232,7 +257,7 @@
           <w:sz w:val="24"/>
           <w:szCs w:val="24"/>
         </w:rPr>
-        <w:t>A.orizae</w:t>
+        <w:t>orizae</w:t>
       </w:r>
       <w:proofErr w:type="spellEnd"/>
       <w:r>
@@ -293,19 +318,35 @@
         </w:rPr>
         <w:t xml:space="preserve">, </w:t>
       </w:r>
+      <w:r>
+        <w:rPr>
+          <w:i/>
+          <w:iCs/>
+          <w:sz w:val="24"/>
+          <w:szCs w:val="24"/>
+        </w:rPr>
+        <w:t>F.</w:t>
+      </w:r>
+      <w:r>
+        <w:rPr>
+          <w:i/>
+          <w:iCs/>
+          <w:sz w:val="24"/>
+          <w:szCs w:val="24"/>
+        </w:rPr>
+        <w:t xml:space="preserve"> </w:t>
+      </w:r>
       <w:proofErr w:type="spellStart"/>
-      <w:proofErr w:type="gramStart"/>
-      <w:r>
-        <w:rPr>
-          <w:i/>
-          <w:iCs/>
-          <w:sz w:val="24"/>
-          <w:szCs w:val="24"/>
-        </w:rPr>
-        <w:t>F.venenatum</w:t>
+      <w:r>
+        <w:rPr>
+          <w:i/>
+          <w:iCs/>
+          <w:sz w:val="24"/>
+          <w:szCs w:val="24"/>
+        </w:rPr>
+        <w:t>venenatum</w:t>
       </w:r>
       <w:proofErr w:type="spellEnd"/>
-      <w:proofErr w:type="gramEnd"/>
       <w:r>
         <w:rPr>
           <w:sz w:val="24"/>
@@ -313,17 +354,33 @@
         </w:rPr>
         <w:t xml:space="preserve">, and </w:t>
       </w:r>
-      <w:proofErr w:type="spellStart"/>
-      <w:r>
-        <w:rPr>
-          <w:i/>
-          <w:iCs/>
-          <w:sz w:val="24"/>
-          <w:szCs w:val="24"/>
-        </w:rPr>
-        <w:t>P.fluorescens</w:t>
-      </w:r>
-      <w:proofErr w:type="spellEnd"/>
+      <w:r>
+        <w:rPr>
+          <w:i/>
+          <w:iCs/>
+          <w:sz w:val="24"/>
+          <w:szCs w:val="24"/>
+        </w:rPr>
+        <w:t>P.</w:t>
+      </w:r>
+      <w:r>
+        <w:rPr>
+          <w:i/>
+          <w:iCs/>
+          <w:sz w:val="24"/>
+          <w:szCs w:val="24"/>
+        </w:rPr>
+        <w:t xml:space="preserve"> </w:t>
+      </w:r>
+      <w:r>
+        <w:rPr>
+          <w:i/>
+          <w:iCs/>
+          <w:sz w:val="24"/>
+          <w:szCs w:val="24"/>
+        </w:rPr>
+        <w:t>fluorescens</w:t>
+      </w:r>
       <w:r>
         <w:rPr>
           <w:sz w:val="24"/>
@@ -345,7 +402,65 @@
           <w:sz w:val="24"/>
           <w:szCs w:val="24"/>
         </w:rPr>
-        <w:t>As the food processing industry became more complex, the demand for efficient production of enzymes with well-charactered characteristics increased. In response, improved recombinant DNA techniques and developments in biotechnology, such as protein engineering and directed evolution,</w:t>
+        <w:t>As the food processing industry became more complex, the demand for efficient production of enzymes with well-</w:t>
+      </w:r>
+      <w:r>
+        <w:rPr>
+          <w:sz w:val="24"/>
+          <w:szCs w:val="24"/>
+        </w:rPr>
+        <w:t>defined</w:t>
+      </w:r>
+      <w:r>
+        <w:rPr>
+          <w:sz w:val="24"/>
+          <w:szCs w:val="24"/>
+        </w:rPr>
+        <w:t xml:space="preserve"> characteristics increased. In response, improved recombinant DNA techniques and </w:t>
+      </w:r>
+      <w:r>
+        <w:rPr>
+          <w:sz w:val="24"/>
+          <w:szCs w:val="24"/>
+        </w:rPr>
+        <w:t xml:space="preserve">other </w:t>
+      </w:r>
+      <w:r>
+        <w:rPr>
+          <w:sz w:val="24"/>
+          <w:szCs w:val="24"/>
+        </w:rPr>
+        <w:t xml:space="preserve">developments in biotechnology, such as protein engineering </w:t>
+      </w:r>
+      <w:r>
+        <w:rPr>
+          <w:sz w:val="24"/>
+          <w:szCs w:val="24"/>
+        </w:rPr>
+        <w:t>or</w:t>
+      </w:r>
+      <w:r>
+        <w:rPr>
+          <w:sz w:val="24"/>
+          <w:szCs w:val="24"/>
+        </w:rPr>
+        <w:t xml:space="preserve"> </w:t>
+      </w:r>
+      <w:r>
+        <w:rPr>
+          <w:i/>
+          <w:iCs/>
+          <w:sz w:val="24"/>
+          <w:szCs w:val="24"/>
+        </w:rPr>
+        <w:t>directed evolutio</w:t>
+      </w:r>
+      <w:r>
+        <w:rPr>
+          <w:sz w:val="24"/>
+          <w:szCs w:val="24"/>
+        </w:rPr>
+        <w:t>n,</w:t>
       </w:r>
       <w:r>
         <w:rPr>
@@ -643,25 +758,53 @@
         </w:rPr>
         <w:t xml:space="preserve"> and </w:t>
       </w:r>
-      <w:proofErr w:type="spellStart"/>
-      <w:proofErr w:type="gramStart"/>
-      <w:r>
-        <w:rPr>
-          <w:i/>
-          <w:iCs/>
-          <w:sz w:val="24"/>
-          <w:szCs w:val="24"/>
-        </w:rPr>
-        <w:t>P.fluorescens</w:t>
-      </w:r>
-      <w:proofErr w:type="spellEnd"/>
-      <w:proofErr w:type="gramEnd"/>
-      <w:r>
-        <w:rPr>
-          <w:sz w:val="24"/>
-          <w:szCs w:val="24"/>
-        </w:rPr>
-        <w:t xml:space="preserve"> can accumulate heterologous inclusion bodies which are eliminated during the purification process. </w:t>
+      <w:r>
+        <w:rPr>
+          <w:i/>
+          <w:iCs/>
+          <w:sz w:val="24"/>
+          <w:szCs w:val="24"/>
+        </w:rPr>
+        <w:t>P.</w:t>
+      </w:r>
+      <w:r>
+        <w:rPr>
+          <w:i/>
+          <w:iCs/>
+          <w:sz w:val="24"/>
+          <w:szCs w:val="24"/>
+        </w:rPr>
+        <w:t xml:space="preserve"> </w:t>
+      </w:r>
+      <w:r>
+        <w:rPr>
+          <w:i/>
+          <w:iCs/>
+          <w:sz w:val="24"/>
+          <w:szCs w:val="24"/>
+        </w:rPr>
+        <w:t>fluorescens</w:t>
+      </w:r>
+      <w:r>
+        <w:rPr>
+          <w:sz w:val="24"/>
+          <w:szCs w:val="24"/>
+        </w:rPr>
+        <w:t xml:space="preserve"> can accumulate heterologous inclusion bodies which </w:t>
+      </w:r>
+      <w:r>
+        <w:rPr>
+          <w:sz w:val="24"/>
+          <w:szCs w:val="24"/>
+        </w:rPr>
+        <w:t>could be</w:t>
+      </w:r>
+      <w:r>
+        <w:rPr>
+          <w:sz w:val="24"/>
+          <w:szCs w:val="24"/>
+        </w:rPr>
+        <w:t xml:space="preserve"> eliminated during the purification process. </w:t>
       </w:r>
     </w:p>
     <w:p>
@@ -725,7 +868,14 @@
           <w:sz w:val="24"/>
           <w:szCs w:val="24"/>
         </w:rPr>
-        <w:t>certain</w:t>
+        <w:t>C</w:t>
+      </w:r>
+      <w:r>
+        <w:rPr>
+          <w:sz w:val="24"/>
+          <w:szCs w:val="24"/>
+        </w:rPr>
+        <w:t>ertain</w:t>
       </w:r>
       <w:r>
         <w:rPr>
@@ -734,25 +884,57 @@
         </w:rPr>
         <w:t xml:space="preserve"> strains of </w:t>
       </w:r>
+      <w:r>
+        <w:rPr>
+          <w:i/>
+          <w:iCs/>
+          <w:sz w:val="24"/>
+          <w:szCs w:val="24"/>
+        </w:rPr>
+        <w:t>A.</w:t>
+      </w:r>
+      <w:r>
+        <w:rPr>
+          <w:i/>
+          <w:iCs/>
+          <w:sz w:val="24"/>
+          <w:szCs w:val="24"/>
+        </w:rPr>
+        <w:t xml:space="preserve"> </w:t>
+      </w:r>
       <w:proofErr w:type="spellStart"/>
-      <w:proofErr w:type="gramStart"/>
-      <w:r>
-        <w:rPr>
-          <w:i/>
-          <w:iCs/>
-          <w:sz w:val="24"/>
-          <w:szCs w:val="24"/>
-        </w:rPr>
-        <w:t>A.oryzae</w:t>
+      <w:r>
+        <w:rPr>
+          <w:i/>
+          <w:iCs/>
+          <w:sz w:val="24"/>
+          <w:szCs w:val="24"/>
+        </w:rPr>
+        <w:t>oryzae</w:t>
       </w:r>
       <w:proofErr w:type="spellEnd"/>
-      <w:proofErr w:type="gramEnd"/>
-      <w:r>
-        <w:rPr>
-          <w:sz w:val="24"/>
-          <w:szCs w:val="24"/>
-        </w:rPr>
-        <w:t xml:space="preserve"> can produce low-levels of mycotoxins with low-to-moderate toxicity. Strain A1560 has shown to produce low levels of</w:t>
+      <w:r>
+        <w:rPr>
+          <w:sz w:val="24"/>
+          <w:szCs w:val="24"/>
+        </w:rPr>
+        <w:t xml:space="preserve"> can produce low-levels of mycotoxins with low-to-moderate toxicity. Strain </w:t>
+      </w:r>
+      <w:r>
+        <w:rPr>
+          <w:i/>
+          <w:iCs/>
+          <w:sz w:val="24"/>
+          <w:szCs w:val="24"/>
+        </w:rPr>
+        <w:t>A1560</w:t>
+      </w:r>
+      <w:r>
+        <w:rPr>
+          <w:sz w:val="24"/>
+          <w:szCs w:val="24"/>
+        </w:rPr>
+        <w:t xml:space="preserve"> has shown to produce low levels of</w:t>
       </w:r>
       <w:r>
         <w:rPr>
@@ -790,7 +972,7 @@
           <w:sz w:val="24"/>
           <w:szCs w:val="24"/>
         </w:rPr>
-        <w:t xml:space="preserve">- </w:t>
+        <w:t>-</w:t>
       </w:r>
       <w:proofErr w:type="spellStart"/>
       <w:r>
@@ -806,7 +988,21 @@
           <w:sz w:val="24"/>
           <w:szCs w:val="24"/>
         </w:rPr>
-        <w:t xml:space="preserve"> acid, koji acid, and cyclopiazonic acid) under inducing conditions. </w:t>
+        <w:t xml:space="preserve"> acid, koji</w:t>
+      </w:r>
+      <w:r>
+        <w:rPr>
+          <w:sz w:val="24"/>
+          <w:szCs w:val="24"/>
+        </w:rPr>
+        <w:t>c</w:t>
+      </w:r>
+      <w:r>
+        <w:rPr>
+          <w:sz w:val="24"/>
+          <w:szCs w:val="24"/>
+        </w:rPr>
+        <w:t xml:space="preserve"> acid, and cyclopiazonic acid) under inducing conditions. </w:t>
       </w:r>
     </w:p>
     <w:p>
@@ -824,26 +1020,40 @@
       </w:pPr>
       <w:r>
         <w:rPr>
-          <w:i/>
-          <w:iCs/>
-          <w:sz w:val="24"/>
-          <w:szCs w:val="24"/>
-        </w:rPr>
-        <w:t xml:space="preserve">Some </w:t>
+          <w:sz w:val="24"/>
+          <w:szCs w:val="24"/>
+        </w:rPr>
+        <w:t>Some</w:t>
+      </w:r>
+      <w:r>
+        <w:rPr>
+          <w:i/>
+          <w:iCs/>
+          <w:sz w:val="24"/>
+          <w:szCs w:val="24"/>
+        </w:rPr>
+        <w:t xml:space="preserve"> A.</w:t>
+      </w:r>
+      <w:r>
+        <w:rPr>
+          <w:i/>
+          <w:iCs/>
+          <w:sz w:val="24"/>
+          <w:szCs w:val="24"/>
+        </w:rPr>
+        <w:t xml:space="preserve"> </w:t>
       </w:r>
       <w:proofErr w:type="spellStart"/>
-      <w:proofErr w:type="gramStart"/>
-      <w:r>
-        <w:rPr>
-          <w:i/>
-          <w:iCs/>
-          <w:sz w:val="24"/>
-          <w:szCs w:val="24"/>
-        </w:rPr>
-        <w:t>A.niger</w:t>
+      <w:r>
+        <w:rPr>
+          <w:i/>
+          <w:iCs/>
+          <w:sz w:val="24"/>
+          <w:szCs w:val="24"/>
+        </w:rPr>
+        <w:t>niger</w:t>
       </w:r>
       <w:proofErr w:type="spellEnd"/>
-      <w:proofErr w:type="gramEnd"/>
       <w:r>
         <w:rPr>
           <w:sz w:val="24"/>
@@ -867,6 +1077,8 @@
         </w:rPr>
         <w:t xml:space="preserve">, </w:t>
       </w:r>
+      <w:bookmarkStart w:id="0" w:name="OLE_LINK1"/>
+      <w:bookmarkStart w:id="1" w:name="OLE_LINK2"/>
       <w:proofErr w:type="spellStart"/>
       <w:r>
         <w:rPr>
@@ -881,7 +1093,16 @@
           <w:sz w:val="24"/>
           <w:szCs w:val="24"/>
         </w:rPr>
-        <w:t xml:space="preserve"> B, </w:t>
+        <w:t xml:space="preserve"> </w:t>
+      </w:r>
+      <w:bookmarkEnd w:id="0"/>
+      <w:bookmarkEnd w:id="1"/>
+      <w:r>
+        <w:rPr>
+          <w:sz w:val="24"/>
+          <w:szCs w:val="24"/>
+        </w:rPr>
+        <w:t xml:space="preserve">B, </w:t>
       </w:r>
       <w:proofErr w:type="spellStart"/>
       <w:r>
@@ -1018,7 +1239,7 @@
           <w:sz w:val="24"/>
           <w:szCs w:val="24"/>
         </w:rPr>
-        <w:t xml:space="preserve">, and </w:t>
+        <w:t xml:space="preserve">, </w:t>
       </w:r>
       <w:proofErr w:type="spellStart"/>
       <w:r>
@@ -1083,17 +1304,35 @@
         </w:rPr>
         <w:t xml:space="preserve"> is used in baking and alcohol production. A strain of </w:t>
       </w:r>
+      <w:r>
+        <w:rPr>
+          <w:i/>
+          <w:iCs/>
+          <w:sz w:val="24"/>
+          <w:szCs w:val="24"/>
+        </w:rPr>
+        <w:t>T.</w:t>
+      </w:r>
+      <w:r>
+        <w:rPr>
+          <w:i/>
+          <w:iCs/>
+          <w:sz w:val="24"/>
+          <w:szCs w:val="24"/>
+        </w:rPr>
+        <w:t xml:space="preserve"> </w:t>
+      </w:r>
       <w:proofErr w:type="spellStart"/>
-      <w:proofErr w:type="gramStart"/>
-      <w:r>
-        <w:rPr>
-          <w:sz w:val="24"/>
-          <w:szCs w:val="24"/>
-        </w:rPr>
-        <w:t>T.reesei</w:t>
+      <w:r>
+        <w:rPr>
+          <w:i/>
+          <w:iCs/>
+          <w:sz w:val="24"/>
+          <w:szCs w:val="24"/>
+        </w:rPr>
+        <w:t>reesei</w:t>
       </w:r>
       <w:proofErr w:type="spellEnd"/>
-      <w:proofErr w:type="gramEnd"/>
       <w:r>
         <w:rPr>
           <w:sz w:val="24"/>
@@ -1145,7 +1384,49 @@
           <w:sz w:val="24"/>
           <w:szCs w:val="24"/>
         </w:rPr>
-        <w:t>expression vectors or cassettes, have allowed to create more efficient and safer enzymes from production strains which do not affect secondary metabolite pathways.</w:t>
+        <w:t>expression vectors or cassettes, have</w:t>
+      </w:r>
+      <w:r>
+        <w:rPr>
+          <w:sz w:val="24"/>
+          <w:szCs w:val="24"/>
+        </w:rPr>
+        <w:t xml:space="preserve"> </w:t>
+      </w:r>
+      <w:r>
+        <w:rPr>
+          <w:sz w:val="24"/>
+          <w:szCs w:val="24"/>
+        </w:rPr>
+        <w:t>create</w:t>
+      </w:r>
+      <w:r>
+        <w:rPr>
+          <w:sz w:val="24"/>
+          <w:szCs w:val="24"/>
+        </w:rPr>
+        <w:t>d</w:t>
+      </w:r>
+      <w:r>
+        <w:rPr>
+          <w:sz w:val="24"/>
+          <w:szCs w:val="24"/>
+        </w:rPr>
+        <w:t xml:space="preserve"> more efficient</w:t>
+      </w:r>
+      <w:r>
+        <w:rPr>
+          <w:sz w:val="24"/>
+          <w:szCs w:val="24"/>
+        </w:rPr>
+        <w:t xml:space="preserve"> for the food industry</w:t>
+      </w:r>
+      <w:r>
+        <w:rPr>
+          <w:sz w:val="24"/>
+          <w:szCs w:val="24"/>
+        </w:rPr>
+        <w:t xml:space="preserve"> and safer enzymes from production strains which do not affect secondary metabolite pathways.</w:t>
       </w:r>
     </w:p>
     <w:p>
@@ -1172,6 +1453,11 @@
     </w:p>
     <w:p>
       <w:pPr>
+        <w:pStyle w:val="ListParagraph"/>
+        <w:numPr>
+          <w:ilvl w:val="0"/>
+          <w:numId w:val="15"/>
+        </w:numPr>
         <w:spacing w:after="0" w:line="240" w:lineRule="auto"/>
         <w:rPr>
           <w:rFonts w:eastAsia="Times New Roman" w:cstheme="minorHAnsi"/>
@@ -1246,6 +1532,11 @@
     </w:p>
     <w:p>
       <w:pPr>
+        <w:pStyle w:val="ListParagraph"/>
+        <w:numPr>
+          <w:ilvl w:val="0"/>
+          <w:numId w:val="15"/>
+        </w:numPr>
         <w:spacing w:after="0" w:line="240" w:lineRule="auto"/>
         <w:rPr>
           <w:rFonts w:eastAsia="Times New Roman" w:cstheme="minorHAnsi"/>
@@ -1261,7 +1552,7 @@
         </w:rPr>
         <w:t>In Academia, departments of Biochemistry and Molecular Biology are involved in various research projects directly or indirectly related to recombinant enzymes. One of them is the Arnold Group at California Institute of Technology (</w:t>
       </w:r>
-      <w:hyperlink r:id="rId5" w:history="1">
+      <w:hyperlink r:id="rId8" w:history="1">
         <w:r>
           <w:rPr>
             <w:rStyle w:val="Hyperlink"/>
@@ -1367,7 +1658,156 @@
         </w:rPr>
         <w:t xml:space="preserve">existing pathogens to find similarities. For example, genome sequences of two </w:t>
       </w:r>
-      <w:proofErr w:type="spellStart"/>
+      <w:r>
+        <w:rPr>
+          <w:rFonts w:eastAsia="Times New Roman" w:cstheme="minorHAnsi"/>
+          <w:i/>
+          <w:iCs/>
+          <w:sz w:val="24"/>
+          <w:szCs w:val="24"/>
+        </w:rPr>
+        <w:t>B.</w:t>
+      </w:r>
+      <w:r>
+        <w:rPr>
+          <w:rFonts w:eastAsia="Times New Roman" w:cstheme="minorHAnsi"/>
+          <w:i/>
+          <w:iCs/>
+          <w:sz w:val="24"/>
+          <w:szCs w:val="24"/>
+        </w:rPr>
+        <w:t xml:space="preserve"> </w:t>
+      </w:r>
+      <w:r>
+        <w:rPr>
+          <w:rFonts w:eastAsia="Times New Roman" w:cstheme="minorHAnsi"/>
+          <w:i/>
+          <w:iCs/>
+          <w:sz w:val="24"/>
+          <w:szCs w:val="24"/>
+        </w:rPr>
+        <w:t>licheniformis</w:t>
+      </w:r>
+      <w:r>
+        <w:rPr>
+          <w:rFonts w:eastAsia="Times New Roman" w:cstheme="minorHAnsi"/>
+          <w:sz w:val="24"/>
+          <w:szCs w:val="24"/>
+        </w:rPr>
+        <w:t xml:space="preserve"> strains were compared to the sequences of two human pathogens: </w:t>
+      </w:r>
+      <w:r>
+        <w:rPr>
+          <w:rFonts w:eastAsia="Times New Roman" w:cstheme="minorHAnsi"/>
+          <w:i/>
+          <w:iCs/>
+          <w:sz w:val="24"/>
+          <w:szCs w:val="24"/>
+        </w:rPr>
+        <w:t>B.</w:t>
+      </w:r>
+      <w:r>
+        <w:rPr>
+          <w:rFonts w:eastAsia="Times New Roman" w:cstheme="minorHAnsi"/>
+          <w:i/>
+          <w:iCs/>
+          <w:sz w:val="24"/>
+          <w:szCs w:val="24"/>
+        </w:rPr>
+        <w:t xml:space="preserve"> </w:t>
+      </w:r>
+      <w:r>
+        <w:rPr>
+          <w:rFonts w:eastAsia="Times New Roman" w:cstheme="minorHAnsi"/>
+          <w:i/>
+          <w:iCs/>
+          <w:sz w:val="24"/>
+          <w:szCs w:val="24"/>
+        </w:rPr>
+        <w:t>cereus</w:t>
+      </w:r>
+      <w:r>
+        <w:rPr>
+          <w:rFonts w:eastAsia="Times New Roman" w:cstheme="minorHAnsi"/>
+          <w:sz w:val="24"/>
+          <w:szCs w:val="24"/>
+        </w:rPr>
+        <w:t xml:space="preserve"> and </w:t>
+      </w:r>
+      <w:r>
+        <w:rPr>
+          <w:rFonts w:eastAsia="Times New Roman" w:cstheme="minorHAnsi"/>
+          <w:i/>
+          <w:iCs/>
+          <w:sz w:val="24"/>
+          <w:szCs w:val="24"/>
+        </w:rPr>
+        <w:t>B.</w:t>
+      </w:r>
+      <w:r>
+        <w:rPr>
+          <w:rFonts w:eastAsia="Times New Roman" w:cstheme="minorHAnsi"/>
+          <w:i/>
+          <w:iCs/>
+          <w:sz w:val="24"/>
+          <w:szCs w:val="24"/>
+        </w:rPr>
+        <w:t xml:space="preserve"> </w:t>
+      </w:r>
+      <w:r>
+        <w:rPr>
+          <w:rFonts w:eastAsia="Times New Roman" w:cstheme="minorHAnsi"/>
+          <w:i/>
+          <w:iCs/>
+          <w:sz w:val="24"/>
+          <w:szCs w:val="24"/>
+        </w:rPr>
+        <w:t>anthracis</w:t>
+      </w:r>
+      <w:r>
+        <w:rPr>
+          <w:rFonts w:eastAsia="Times New Roman" w:cstheme="minorHAnsi"/>
+          <w:sz w:val="24"/>
+          <w:szCs w:val="24"/>
+        </w:rPr>
+        <w:t xml:space="preserve"> and found them homologous but distinct. In addition, the same strains were exposed to these pathogens</w:t>
+      </w:r>
+      <w:r>
+        <w:rPr>
+          <w:rFonts w:eastAsia="Times New Roman" w:cstheme="minorHAnsi"/>
+          <w:sz w:val="24"/>
+          <w:szCs w:val="24"/>
+        </w:rPr>
+        <w:t>;</w:t>
+      </w:r>
+      <w:r>
+        <w:rPr>
+          <w:rFonts w:eastAsia="Times New Roman" w:cstheme="minorHAnsi"/>
+          <w:sz w:val="24"/>
+          <w:szCs w:val="24"/>
+        </w:rPr>
+        <w:t xml:space="preserve"> no antibodies from </w:t>
+      </w:r>
+      <w:r>
+        <w:rPr>
+          <w:rFonts w:eastAsia="Times New Roman" w:cstheme="minorHAnsi"/>
+          <w:i/>
+          <w:iCs/>
+          <w:sz w:val="24"/>
+          <w:szCs w:val="24"/>
+        </w:rPr>
+        <w:t>B.</w:t>
+      </w:r>
+      <w:r>
+        <w:rPr>
+          <w:rFonts w:eastAsia="Times New Roman" w:cstheme="minorHAnsi"/>
+          <w:i/>
+          <w:iCs/>
+          <w:sz w:val="24"/>
+          <w:szCs w:val="24"/>
+        </w:rPr>
+        <w:t xml:space="preserve"> </w:t>
+      </w:r>
       <w:proofErr w:type="gramStart"/>
       <w:r>
         <w:rPr>
@@ -1377,9 +1817,16 @@
           <w:sz w:val="24"/>
           <w:szCs w:val="24"/>
         </w:rPr>
-        <w:t>B.licheniformis</w:t>
-      </w:r>
-      <w:proofErr w:type="spellEnd"/>
+        <w:t>licheniformis</w:t>
+      </w:r>
+      <w:r>
+        <w:rPr>
+          <w:rFonts w:eastAsia="Times New Roman" w:cstheme="minorHAnsi"/>
+          <w:sz w:val="24"/>
+          <w:szCs w:val="24"/>
+        </w:rPr>
+        <w:t xml:space="preserve"> ,</w:t>
+      </w:r>
       <w:proofErr w:type="gramEnd"/>
       <w:r>
         <w:rPr>
@@ -1387,85 +1834,7 @@
           <w:sz w:val="24"/>
           <w:szCs w:val="24"/>
         </w:rPr>
-        <w:t xml:space="preserve"> strains were compared to the sequences of two human pathogens: </w:t>
-      </w:r>
-      <w:proofErr w:type="spellStart"/>
-      <w:r>
-        <w:rPr>
-          <w:rFonts w:eastAsia="Times New Roman" w:cstheme="minorHAnsi"/>
-          <w:i/>
-          <w:iCs/>
-          <w:sz w:val="24"/>
-          <w:szCs w:val="24"/>
-        </w:rPr>
-        <w:t>B.cereus</w:t>
-      </w:r>
-      <w:proofErr w:type="spellEnd"/>
-      <w:r>
-        <w:rPr>
-          <w:rFonts w:eastAsia="Times New Roman" w:cstheme="minorHAnsi"/>
-          <w:sz w:val="24"/>
-          <w:szCs w:val="24"/>
-        </w:rPr>
-        <w:t xml:space="preserve"> and </w:t>
-      </w:r>
-      <w:proofErr w:type="spellStart"/>
-      <w:r>
-        <w:rPr>
-          <w:rFonts w:eastAsia="Times New Roman" w:cstheme="minorHAnsi"/>
-          <w:i/>
-          <w:iCs/>
-          <w:sz w:val="24"/>
-          <w:szCs w:val="24"/>
-        </w:rPr>
-        <w:t>B.anthracis</w:t>
-      </w:r>
-      <w:proofErr w:type="spellEnd"/>
-      <w:r>
-        <w:rPr>
-          <w:rFonts w:eastAsia="Times New Roman" w:cstheme="minorHAnsi"/>
-          <w:sz w:val="24"/>
-          <w:szCs w:val="24"/>
-        </w:rPr>
-        <w:t xml:space="preserve"> and found them homologous but distinct. In addition, the same strains were exposed to these pathogens</w:t>
-      </w:r>
-      <w:r>
-        <w:rPr>
-          <w:rFonts w:eastAsia="Times New Roman" w:cstheme="minorHAnsi"/>
-          <w:sz w:val="24"/>
-          <w:szCs w:val="24"/>
-        </w:rPr>
-        <w:t>;</w:t>
-      </w:r>
-      <w:r>
-        <w:rPr>
-          <w:rFonts w:eastAsia="Times New Roman" w:cstheme="minorHAnsi"/>
-          <w:sz w:val="24"/>
-          <w:szCs w:val="24"/>
-        </w:rPr>
-        <w:t xml:space="preserve"> no antibodies from </w:t>
-      </w:r>
-      <w:proofErr w:type="spellStart"/>
-      <w:proofErr w:type="gramStart"/>
-      <w:r>
-        <w:rPr>
-          <w:rFonts w:eastAsia="Times New Roman" w:cstheme="minorHAnsi"/>
-          <w:i/>
-          <w:iCs/>
-          <w:sz w:val="24"/>
-          <w:szCs w:val="24"/>
-        </w:rPr>
-        <w:t>B.licheniformis</w:t>
-      </w:r>
-      <w:proofErr w:type="spellEnd"/>
-      <w:proofErr w:type="gramEnd"/>
-      <w:r>
-        <w:rPr>
-          <w:rFonts w:eastAsia="Times New Roman" w:cstheme="minorHAnsi"/>
-          <w:sz w:val="24"/>
-          <w:szCs w:val="24"/>
-        </w:rPr>
-        <w:t xml:space="preserve"> , were observed.</w:t>
+        <w:t xml:space="preserve"> were observed.</w:t>
       </w:r>
     </w:p>
     <w:p>
@@ -1623,7 +1992,25 @@
           <w:sz w:val="24"/>
           <w:szCs w:val="24"/>
         </w:rPr>
-        <w:t xml:space="preserve">Molecular analysis of specific gene clusters were conducted to verify the production of toxins like </w:t>
+        <w:t xml:space="preserve">Molecular analysis of specific gene clusters </w:t>
+      </w:r>
+      <w:proofErr w:type="gramStart"/>
+      <w:r>
+        <w:rPr>
+          <w:rFonts w:eastAsia="Times New Roman" w:cstheme="minorHAnsi"/>
+          <w:sz w:val="24"/>
+          <w:szCs w:val="24"/>
+        </w:rPr>
+        <w:t>were</w:t>
+      </w:r>
+      <w:proofErr w:type="gramEnd"/>
+      <w:r>
+        <w:rPr>
+          <w:rFonts w:eastAsia="Times New Roman" w:cstheme="minorHAnsi"/>
+          <w:sz w:val="24"/>
+          <w:szCs w:val="24"/>
+        </w:rPr>
+        <w:t xml:space="preserve"> conducted to verify the production of toxins like </w:t>
       </w:r>
       <w:r>
         <w:rPr>
@@ -1641,22 +2028,30 @@
           <w:sz w:val="24"/>
           <w:szCs w:val="24"/>
         </w:rPr>
+        <w:t xml:space="preserve"> A.</w:t>
+      </w:r>
+      <w:r>
+        <w:rPr>
+          <w:rFonts w:eastAsia="Times New Roman" w:cstheme="minorHAnsi"/>
+          <w:i/>
+          <w:iCs/>
+          <w:sz w:val="24"/>
+          <w:szCs w:val="24"/>
+        </w:rPr>
         <w:t xml:space="preserve"> </w:t>
       </w:r>
       <w:proofErr w:type="spellStart"/>
-      <w:proofErr w:type="gramStart"/>
-      <w:r>
-        <w:rPr>
-          <w:rFonts w:eastAsia="Times New Roman" w:cstheme="minorHAnsi"/>
-          <w:i/>
-          <w:iCs/>
-          <w:sz w:val="24"/>
-          <w:szCs w:val="24"/>
-        </w:rPr>
-        <w:t>A.oryzae</w:t>
+      <w:r>
+        <w:rPr>
+          <w:rFonts w:eastAsia="Times New Roman" w:cstheme="minorHAnsi"/>
+          <w:i/>
+          <w:iCs/>
+          <w:sz w:val="24"/>
+          <w:szCs w:val="24"/>
+        </w:rPr>
+        <w:t>oryzae</w:t>
       </w:r>
       <w:proofErr w:type="spellEnd"/>
-      <w:proofErr w:type="gramEnd"/>
       <w:r>
         <w:rPr>
           <w:rFonts w:eastAsia="Times New Roman" w:cstheme="minorHAnsi"/>
@@ -1924,6 +2319,23 @@
           <w:sz w:val="24"/>
           <w:szCs w:val="24"/>
         </w:rPr>
+        <w:t xml:space="preserve"> </w:t>
+      </w:r>
+      <w:r>
+        <w:rPr>
+          <w:rStyle w:val="FootnoteReference"/>
+          <w:rFonts w:eastAsia="Times New Roman" w:cstheme="minorHAnsi"/>
+          <w:sz w:val="24"/>
+          <w:szCs w:val="24"/>
+        </w:rPr>
+        <w:footnoteReference w:id="1"/>
+      </w:r>
+      <w:r>
+        <w:rPr>
+          <w:rFonts w:eastAsia="Times New Roman" w:cstheme="minorHAnsi"/>
+          <w:sz w:val="24"/>
+          <w:szCs w:val="24"/>
+        </w:rPr>
         <w:t>.</w:t>
       </w:r>
       <w:r>
@@ -1948,6 +2360,7 @@
           <w:sz w:val="24"/>
           <w:szCs w:val="24"/>
         </w:rPr>
+        <w:lastRenderedPageBreak/>
         <w:t>genetic techniques</w:t>
       </w:r>
       <w:r>
@@ -2244,7 +2657,23 @@
           <w:sz w:val="24"/>
           <w:szCs w:val="24"/>
         </w:rPr>
-        <w:t xml:space="preserve">The authors of the article emphasize that trend in the development of safer and more efficient </w:t>
+        <w:t xml:space="preserve">The authors of the article emphasize that trend in the development of safer and </w:t>
+      </w:r>
+      <w:r>
+        <w:rPr>
+          <w:rFonts w:eastAsia="Times New Roman" w:cstheme="minorHAnsi"/>
+          <w:sz w:val="24"/>
+          <w:szCs w:val="24"/>
+        </w:rPr>
+        <w:t>with higher yield</w:t>
+      </w:r>
+      <w:r>
+        <w:rPr>
+          <w:rFonts w:eastAsia="Times New Roman" w:cstheme="minorHAnsi"/>
+          <w:sz w:val="24"/>
+          <w:szCs w:val="24"/>
+        </w:rPr>
+        <w:t xml:space="preserve"> </w:t>
       </w:r>
       <w:r>
         <w:rPr>
@@ -2387,22 +2816,56 @@
           <w:sz w:val="24"/>
           <w:szCs w:val="24"/>
         </w:rPr>
-        <w:t xml:space="preserve"> to develop nonpathogenic and nontoxigenic microbial strains. For example, </w:t>
+        <w:t xml:space="preserve"> to develop</w:t>
+      </w:r>
+      <w:r>
+        <w:rPr>
+          <w:rFonts w:eastAsia="Times New Roman" w:cstheme="minorHAnsi"/>
+          <w:sz w:val="24"/>
+          <w:szCs w:val="24"/>
+        </w:rPr>
+        <w:t xml:space="preserve"> </w:t>
+      </w:r>
+      <w:r>
+        <w:rPr>
+          <w:rFonts w:eastAsia="Times New Roman" w:cstheme="minorHAnsi"/>
+          <w:sz w:val="24"/>
+          <w:szCs w:val="24"/>
+        </w:rPr>
+        <w:t xml:space="preserve">nonpathogenic and nontoxigenic microbial strains. For example, </w:t>
+      </w:r>
+      <w:r>
+        <w:rPr>
+          <w:rFonts w:eastAsia="Times New Roman" w:cstheme="minorHAnsi"/>
+          <w:i/>
+          <w:iCs/>
+          <w:sz w:val="24"/>
+          <w:szCs w:val="24"/>
+        </w:rPr>
+        <w:t>F.</w:t>
+      </w:r>
+      <w:r>
+        <w:rPr>
+          <w:rFonts w:eastAsia="Times New Roman" w:cstheme="minorHAnsi"/>
+          <w:i/>
+          <w:iCs/>
+          <w:sz w:val="24"/>
+          <w:szCs w:val="24"/>
+        </w:rPr>
+        <w:t xml:space="preserve"> </w:t>
       </w:r>
       <w:proofErr w:type="spellStart"/>
-      <w:proofErr w:type="gramStart"/>
-      <w:r>
-        <w:rPr>
-          <w:rFonts w:eastAsia="Times New Roman" w:cstheme="minorHAnsi"/>
-          <w:i/>
-          <w:iCs/>
-          <w:sz w:val="24"/>
-          <w:szCs w:val="24"/>
-        </w:rPr>
-        <w:t>F.venenatum</w:t>
+      <w:r>
+        <w:rPr>
+          <w:rFonts w:eastAsia="Times New Roman" w:cstheme="minorHAnsi"/>
+          <w:i/>
+          <w:iCs/>
+          <w:sz w:val="24"/>
+          <w:szCs w:val="24"/>
+        </w:rPr>
+        <w:t>venenatum</w:t>
       </w:r>
       <w:proofErr w:type="spellEnd"/>
-      <w:proofErr w:type="gramEnd"/>
       <w:r>
         <w:rPr>
           <w:rFonts w:eastAsia="Times New Roman" w:cstheme="minorHAnsi"/>
@@ -2441,29 +2904,47 @@
           <w:sz w:val="24"/>
           <w:szCs w:val="24"/>
         </w:rPr>
-        <w:t xml:space="preserve"> the mycotoxin, trichothecenes. The MLY3 strain, was created by deleting from </w:t>
+        <w:t xml:space="preserve"> trichothecenes. The MLY3 strain, was created by deleting from </w:t>
+      </w:r>
+      <w:r>
+        <w:rPr>
+          <w:rFonts w:eastAsia="Times New Roman" w:cstheme="minorHAnsi"/>
+          <w:i/>
+          <w:iCs/>
+          <w:sz w:val="24"/>
+          <w:szCs w:val="24"/>
+        </w:rPr>
+        <w:t>F.</w:t>
+      </w:r>
+      <w:r>
+        <w:rPr>
+          <w:rFonts w:eastAsia="Times New Roman" w:cstheme="minorHAnsi"/>
+          <w:i/>
+          <w:iCs/>
+          <w:sz w:val="24"/>
+          <w:szCs w:val="24"/>
+        </w:rPr>
+        <w:t xml:space="preserve"> </w:t>
       </w:r>
       <w:proofErr w:type="spellStart"/>
-      <w:proofErr w:type="gramStart"/>
-      <w:r>
-        <w:rPr>
-          <w:rFonts w:eastAsia="Times New Roman" w:cstheme="minorHAnsi"/>
-          <w:i/>
-          <w:iCs/>
-          <w:sz w:val="24"/>
-          <w:szCs w:val="24"/>
-        </w:rPr>
-        <w:t>F.venenatum</w:t>
+      <w:r>
+        <w:rPr>
+          <w:rFonts w:eastAsia="Times New Roman" w:cstheme="minorHAnsi"/>
+          <w:i/>
+          <w:iCs/>
+          <w:sz w:val="24"/>
+          <w:szCs w:val="24"/>
+        </w:rPr>
+        <w:t>venenatum</w:t>
       </w:r>
       <w:proofErr w:type="spellEnd"/>
-      <w:proofErr w:type="gramEnd"/>
-      <w:r>
-        <w:rPr>
-          <w:rFonts w:eastAsia="Times New Roman" w:cstheme="minorHAnsi"/>
-          <w:sz w:val="24"/>
-          <w:szCs w:val="24"/>
-        </w:rPr>
-        <w:t xml:space="preserve">,  the </w:t>
+      <w:r>
+        <w:rPr>
+          <w:rFonts w:eastAsia="Times New Roman" w:cstheme="minorHAnsi"/>
+          <w:sz w:val="24"/>
+          <w:szCs w:val="24"/>
+        </w:rPr>
+        <w:t xml:space="preserve">, the </w:t>
       </w:r>
       <w:r>
         <w:rPr>
@@ -2499,31 +2980,39 @@
           <w:sz w:val="24"/>
           <w:szCs w:val="24"/>
         </w:rPr>
-        <w:t xml:space="preserve"> synthase, the enzyme that catalyzes the first step in the trichothecene pathway.</w:t>
-      </w:r>
-      <w:r>
-        <w:rPr>
-          <w:rFonts w:eastAsia="Times New Roman" w:cstheme="minorHAnsi"/>
-          <w:sz w:val="24"/>
-          <w:szCs w:val="24"/>
-        </w:rPr>
-        <w:t xml:space="preserve"> Subsequent tests show</w:t>
-      </w:r>
-      <w:r>
-        <w:rPr>
-          <w:rFonts w:eastAsia="Times New Roman" w:cstheme="minorHAnsi"/>
-          <w:sz w:val="24"/>
-          <w:szCs w:val="24"/>
-        </w:rPr>
-        <w:t>ed</w:t>
-      </w:r>
-      <w:r>
-        <w:rPr>
-          <w:rFonts w:eastAsia="Times New Roman" w:cstheme="minorHAnsi"/>
-          <w:sz w:val="24"/>
-          <w:szCs w:val="24"/>
-        </w:rPr>
-        <w:t xml:space="preserve"> that this strain or variants lost its ability to produce trichothecenes.</w:t>
+        <w:t xml:space="preserve"> synthase</w:t>
+      </w:r>
+      <w:r>
+        <w:rPr>
+          <w:rFonts w:eastAsia="Times New Roman" w:cstheme="minorHAnsi"/>
+          <w:sz w:val="24"/>
+          <w:szCs w:val="24"/>
+        </w:rPr>
+        <w:t xml:space="preserve"> blocking</w:t>
+      </w:r>
+      <w:r>
+        <w:rPr>
+          <w:rFonts w:eastAsia="Times New Roman" w:cstheme="minorHAnsi"/>
+          <w:sz w:val="24"/>
+          <w:szCs w:val="24"/>
+        </w:rPr>
+        <w:t xml:space="preserve"> </w:t>
+      </w:r>
+      <w:r>
+        <w:rPr>
+          <w:rFonts w:eastAsia="Times New Roman" w:cstheme="minorHAnsi"/>
+          <w:sz w:val="24"/>
+          <w:szCs w:val="24"/>
+        </w:rPr>
+        <w:t>the production of</w:t>
+      </w:r>
+      <w:r>
+        <w:rPr>
+          <w:rFonts w:eastAsia="Times New Roman" w:cstheme="minorHAnsi"/>
+          <w:sz w:val="24"/>
+          <w:szCs w:val="24"/>
+        </w:rPr>
+        <w:t xml:space="preserve"> trichothecenes.</w:t>
       </w:r>
     </w:p>
     <w:p>
@@ -2609,38 +3098,74 @@
         </w:rPr>
         <w:t xml:space="preserve">-amylase from </w:t>
       </w:r>
+      <w:r>
+        <w:rPr>
+          <w:rFonts w:eastAsia="Times New Roman" w:cstheme="minorHAnsi"/>
+          <w:i/>
+          <w:iCs/>
+          <w:sz w:val="24"/>
+          <w:szCs w:val="24"/>
+        </w:rPr>
+        <w:t>B.</w:t>
+      </w:r>
+      <w:r>
+        <w:rPr>
+          <w:rFonts w:eastAsia="Times New Roman" w:cstheme="minorHAnsi"/>
+          <w:i/>
+          <w:iCs/>
+          <w:sz w:val="24"/>
+          <w:szCs w:val="24"/>
+        </w:rPr>
+        <w:t xml:space="preserve"> </w:t>
+      </w:r>
+      <w:r>
+        <w:rPr>
+          <w:rFonts w:eastAsia="Times New Roman" w:cstheme="minorHAnsi"/>
+          <w:i/>
+          <w:iCs/>
+          <w:sz w:val="24"/>
+          <w:szCs w:val="24"/>
+        </w:rPr>
+        <w:t>licheniformis</w:t>
+      </w:r>
+      <w:r>
+        <w:rPr>
+          <w:rFonts w:eastAsia="Times New Roman" w:cstheme="minorHAnsi"/>
+          <w:sz w:val="24"/>
+          <w:szCs w:val="24"/>
+        </w:rPr>
+        <w:t xml:space="preserve">, by replacing its amino sequence with the corresponding sequence from a </w:t>
+      </w:r>
+      <w:r>
+        <w:rPr>
+          <w:rFonts w:eastAsia="Times New Roman" w:cstheme="minorHAnsi"/>
+          <w:i/>
+          <w:iCs/>
+          <w:sz w:val="24"/>
+          <w:szCs w:val="24"/>
+        </w:rPr>
+        <w:t>B.</w:t>
+      </w:r>
+      <w:r>
+        <w:rPr>
+          <w:rFonts w:eastAsia="Times New Roman" w:cstheme="minorHAnsi"/>
+          <w:i/>
+          <w:iCs/>
+          <w:sz w:val="24"/>
+          <w:szCs w:val="24"/>
+        </w:rPr>
+        <w:t xml:space="preserve"> </w:t>
+      </w:r>
       <w:proofErr w:type="spellStart"/>
-      <w:proofErr w:type="gramStart"/>
-      <w:r>
-        <w:rPr>
-          <w:rFonts w:eastAsia="Times New Roman" w:cstheme="minorHAnsi"/>
-          <w:i/>
-          <w:iCs/>
-          <w:sz w:val="24"/>
-          <w:szCs w:val="24"/>
-        </w:rPr>
-        <w:t>B.licheniformis</w:t>
-      </w:r>
-      <w:proofErr w:type="spellEnd"/>
-      <w:proofErr w:type="gramEnd"/>
-      <w:r>
-        <w:rPr>
-          <w:rFonts w:eastAsia="Times New Roman" w:cstheme="minorHAnsi"/>
-          <w:sz w:val="24"/>
-          <w:szCs w:val="24"/>
-        </w:rPr>
-        <w:t xml:space="preserve">, by replacing its amino sequence with the corresponding sequence from a </w:t>
-      </w:r>
-      <w:proofErr w:type="spellStart"/>
-      <w:r>
-        <w:rPr>
-          <w:rFonts w:eastAsia="Times New Roman" w:cstheme="minorHAnsi"/>
-          <w:i/>
-          <w:iCs/>
-          <w:sz w:val="24"/>
-          <w:szCs w:val="24"/>
-        </w:rPr>
-        <w:t>B.amyloliquefaciens</w:t>
+      <w:r>
+        <w:rPr>
+          <w:rFonts w:eastAsia="Times New Roman" w:cstheme="minorHAnsi"/>
+          <w:i/>
+          <w:iCs/>
+          <w:sz w:val="24"/>
+          <w:szCs w:val="24"/>
+        </w:rPr>
+        <w:t>amyloliquefaciens</w:t>
       </w:r>
       <w:proofErr w:type="spellEnd"/>
       <w:r>
@@ -3129,6 +3654,7 @@
           <w:sz w:val="24"/>
           <w:szCs w:val="24"/>
         </w:rPr>
+        <w:lastRenderedPageBreak/>
         <w:t>Treatment of Damaged Tissue</w:t>
       </w:r>
       <w:r>
@@ -3250,16 +3776,7 @@
           <w:sz w:val="24"/>
           <w:szCs w:val="24"/>
         </w:rPr>
-        <w:t xml:space="preserve"> removal of chondroitin </w:t>
-      </w:r>
-      <w:r>
-        <w:rPr>
-          <w:rFonts w:cstheme="minorHAnsi"/>
-          <w:sz w:val="24"/>
-          <w:szCs w:val="24"/>
-        </w:rPr>
-        <w:lastRenderedPageBreak/>
-        <w:t xml:space="preserve">sulfate proteoglycans by </w:t>
+        <w:t xml:space="preserve"> removal of chondroitin sulfate proteoglycans by </w:t>
       </w:r>
       <w:proofErr w:type="spellStart"/>
       <w:r>
@@ -3357,6 +3874,18 @@
     </w:p>
     <w:p>
       <w:pPr>
+        <w:pStyle w:val="ListParagraph"/>
+        <w:spacing w:after="0"/>
+        <w:ind w:left="360"/>
+        <w:rPr>
+          <w:rFonts w:cstheme="minorHAnsi"/>
+          <w:sz w:val="24"/>
+          <w:szCs w:val="24"/>
+        </w:rPr>
+      </w:pPr>
+    </w:p>
+    <w:p>
+      <w:pPr>
         <w:pStyle w:val="Bibliography"/>
         <w:rPr>
           <w:rFonts w:ascii="Calibri" w:cs="Calibri"/>
@@ -3416,23 +3945,7 @@
           <w:rFonts w:ascii="Calibri" w:cs="Calibri"/>
           <w:sz w:val="24"/>
         </w:rPr>
-        <w:t xml:space="preserve">, vol. 2013, p. 329121, 2013, </w:t>
-      </w:r>
-      <w:proofErr w:type="spellStart"/>
-      <w:r>
-        <w:rPr>
-          <w:rFonts w:ascii="Calibri" w:cs="Calibri"/>
-          <w:sz w:val="24"/>
-        </w:rPr>
-        <w:t>doi</w:t>
-      </w:r>
-      <w:proofErr w:type="spellEnd"/>
-      <w:r>
-        <w:rPr>
-          <w:rFonts w:ascii="Calibri" w:cs="Calibri"/>
-          <w:sz w:val="24"/>
-        </w:rPr>
-        <w:t>: 10.1155/2013/329121.</w:t>
+        <w:t>, vol. 2013, p. 329121, 2013, doi: 10.1155/2013/329121.</w:t>
       </w:r>
     </w:p>
     <w:p>
@@ -3463,6 +3976,117 @@
 </w:document>
 </file>
 
+<file path=word/endnotes.xml><?xml version="1.0" encoding="utf-8"?>
+<w:endnotes xmlns:wpc="http://schemas.microsoft.com/office/word/2010/wordprocessingCanvas" xmlns:cx="http://schemas.microsoft.com/office/drawing/2014/chartex" xmlns:cx1="http://schemas.microsoft.com/office/drawing/2015/9/8/chartex" xmlns:cx2="http://schemas.microsoft.com/office/drawing/2015/10/21/chartex" xmlns:cx3="http://schemas.microsoft.com/office/drawing/2016/5/9/chartex" xmlns:cx4="http://schemas.microsoft.com/office/drawing/2016/5/10/chartex" xmlns:cx5="http://schemas.microsoft.com/office/drawing/2016/5/11/chartex" xmlns:cx6="http://schemas.microsoft.com/office/drawing/2016/5/12/chartex" xmlns:cx7="http://schemas.microsoft.com/office/drawing/2016/5/13/chartex" xmlns:cx8="http://schemas.microsoft.com/office/drawing/2016/5/14/chartex" xmlns:mc="http://schemas.openxmlformats.org/markup-compatibility/2006" xmlns:aink="http://schemas.microsoft.com/office/drawing/2016/ink" xmlns:am3d="http://schemas.microsoft.com/office/drawing/2017/model3d" xmlns:o="urn:schemas-microsoft-com:office:office" xmlns:r="http://schemas.openxmlformats.org/officeDocument/2006/relationships" xmlns:m="http://schemas.openxmlformats.org/officeDocument/2006/math" xmlns:v="urn:schemas-microsoft-com:vml" xmlns:wp14="http://schemas.microsoft.com/office/word/2010/wordprocessingDrawing" xmlns:wp="http://schemas.openxmlformats.org/drawingml/2006/wordprocessingDrawing" xmlns:w10="urn:schemas-microsoft-com:office:word" xmlns:w="http://schemas.openxmlformats.org/wordprocessingml/2006/main" xmlns:w14="http://schemas.microsoft.com/office/word/2010/wordml" xmlns:w15="http://schemas.microsoft.com/office/word/2012/wordml" xmlns:w16cex="http://schemas.microsoft.com/office/word/2018/wordml/cex" xmlns:w16cid="http://schemas.microsoft.com/office/word/2016/wordml/cid" xmlns:w16="http://schemas.microsoft.com/office/word/2018/wordml" xmlns:w16sdtdh="http://schemas.microsoft.com/office/word/2020/wordml/sdtdatahash" xmlns:w16se="http://schemas.microsoft.com/office/word/2015/wordml/symex" xmlns:wpg="http://schemas.microsoft.com/office/word/2010/wordprocessingGroup" xmlns:wpi="http://schemas.microsoft.com/office/word/2010/wordprocessingInk" xmlns:wne="http://schemas.microsoft.com/office/word/2006/wordml" xmlns:wps="http://schemas.microsoft.com/office/word/2010/wordprocessingShape" mc:Ignorable="w14 w15 w16se w16cid w16 w16cex w16sdtdh wp14">
+  <w:endnote w:type="separator" w:id="-1">
+    <w:p>
+      <w:pPr>
+        <w:spacing w:after="0" w:line="240" w:lineRule="auto"/>
+      </w:pPr>
+      <w:r>
+        <w:separator/>
+      </w:r>
+    </w:p>
+  </w:endnote>
+  <w:endnote w:type="continuationSeparator" w:id="0">
+    <w:p>
+      <w:pPr>
+        <w:spacing w:after="0" w:line="240" w:lineRule="auto"/>
+      </w:pPr>
+      <w:r>
+        <w:continuationSeparator/>
+      </w:r>
+    </w:p>
+  </w:endnote>
+</w:endnotes>
+</file>
+
+<file path=word/footnotes.xml><?xml version="1.0" encoding="utf-8"?>
+<w:footnotes xmlns:wpc="http://schemas.microsoft.com/office/word/2010/wordprocessingCanvas" xmlns:cx="http://schemas.microsoft.com/office/drawing/2014/chartex" xmlns:cx1="http://schemas.microsoft.com/office/drawing/2015/9/8/chartex" xmlns:cx2="http://schemas.microsoft.com/office/drawing/2015/10/21/chartex" xmlns:cx3="http://schemas.microsoft.com/office/drawing/2016/5/9/chartex" xmlns:cx4="http://schemas.microsoft.com/office/drawing/2016/5/10/chartex" xmlns:cx5="http://schemas.microsoft.com/office/drawing/2016/5/11/chartex" xmlns:cx6="http://schemas.microsoft.com/office/drawing/2016/5/12/chartex" xmlns:cx7="http://schemas.microsoft.com/office/drawing/2016/5/13/chartex" xmlns:cx8="http://schemas.microsoft.com/office/drawing/2016/5/14/chartex" xmlns:mc="http://schemas.openxmlformats.org/markup-compatibility/2006" xmlns:aink="http://schemas.microsoft.com/office/drawing/2016/ink" xmlns:am3d="http://schemas.microsoft.com/office/drawing/2017/model3d" xmlns:o="urn:schemas-microsoft-com:office:office" xmlns:r="http://schemas.openxmlformats.org/officeDocument/2006/relationships" xmlns:m="http://schemas.openxmlformats.org/officeDocument/2006/math" xmlns:v="urn:schemas-microsoft-com:vml" xmlns:wp14="http://schemas.microsoft.com/office/word/2010/wordprocessingDrawing" xmlns:wp="http://schemas.openxmlformats.org/drawingml/2006/wordprocessingDrawing" xmlns:w10="urn:schemas-microsoft-com:office:word" xmlns:w="http://schemas.openxmlformats.org/wordprocessingml/2006/main" xmlns:w14="http://schemas.microsoft.com/office/word/2010/wordml" xmlns:w15="http://schemas.microsoft.com/office/word/2012/wordml" xmlns:w16cex="http://schemas.microsoft.com/office/word/2018/wordml/cex" xmlns:w16cid="http://schemas.microsoft.com/office/word/2016/wordml/cid" xmlns:w16="http://schemas.microsoft.com/office/word/2018/wordml" xmlns:w16sdtdh="http://schemas.microsoft.com/office/word/2020/wordml/sdtdatahash" xmlns:w16se="http://schemas.microsoft.com/office/word/2015/wordml/symex" xmlns:wpg="http://schemas.microsoft.com/office/word/2010/wordprocessingGroup" xmlns:wpi="http://schemas.microsoft.com/office/word/2010/wordprocessingInk" xmlns:wne="http://schemas.microsoft.com/office/word/2006/wordml" xmlns:wps="http://schemas.microsoft.com/office/word/2010/wordprocessingShape" mc:Ignorable="w14 w15 w16se w16cid w16 w16cex w16sdtdh wp14">
+  <w:footnote w:type="separator" w:id="-1">
+    <w:p>
+      <w:pPr>
+        <w:spacing w:after="0" w:line="240" w:lineRule="auto"/>
+      </w:pPr>
+      <w:r>
+        <w:separator/>
+      </w:r>
+    </w:p>
+  </w:footnote>
+  <w:footnote w:type="continuationSeparator" w:id="0">
+    <w:p>
+      <w:pPr>
+        <w:spacing w:after="0" w:line="240" w:lineRule="auto"/>
+      </w:pPr>
+      <w:r>
+        <w:continuationSeparator/>
+      </w:r>
+    </w:p>
+  </w:footnote>
+  <w:footnote w:id="1">
+    <w:p>
+      <w:pPr>
+        <w:spacing w:after="0" w:line="240" w:lineRule="auto"/>
+        <w:rPr>
+          <w:rFonts w:eastAsia="Times New Roman" w:cstheme="minorHAnsi"/>
+          <w:sz w:val="16"/>
+          <w:szCs w:val="16"/>
+        </w:rPr>
+      </w:pPr>
+      <w:r>
+        <w:rPr>
+          <w:rStyle w:val="FootnoteReference"/>
+        </w:rPr>
+        <w:footnoteRef/>
+      </w:r>
+      <w:r>
+        <w:t xml:space="preserve"> </w:t>
+      </w:r>
+      <w:r>
+        <w:rPr>
+          <w:rFonts w:eastAsia="Times New Roman" w:cstheme="minorHAnsi"/>
+          <w:sz w:val="16"/>
+          <w:szCs w:val="16"/>
+        </w:rPr>
+        <w:t>For gene encoding in Bacillus strain, the plasmid can carry two other genes, one encoding the primary replication initiation protein (ORF alpha) and the other encoding the mobilization protein (ORF beta) to enable gene expression from one strain to the other. In some cases, the expression cassette and the marker gene are carried by two separate vectors which are conjointly used in the host strain. The enzyme-encoding gene can also be induced at a desired cell growth by a promoter</w:t>
+      </w:r>
+      <w:r>
+        <w:rPr>
+          <w:rFonts w:eastAsia="Times New Roman" w:cstheme="minorHAnsi"/>
+          <w:sz w:val="16"/>
+          <w:szCs w:val="16"/>
+        </w:rPr>
+        <w:t>. In addition, t</w:t>
+      </w:r>
+      <w:r>
+        <w:rPr>
+          <w:rFonts w:eastAsia="Times New Roman" w:cstheme="minorHAnsi"/>
+          <w:sz w:val="16"/>
+          <w:szCs w:val="16"/>
+        </w:rPr>
+        <w:t xml:space="preserve">he expression cassette may be directed into specific loci to replace a host gene, or be added in the proximity of the host gene to create the desired enzyme property. Research has also created more complex promoters like inducible promoters that are activated by addition of an inducer to the fermentation medium. </w:t>
+      </w:r>
+      <w:r>
+        <w:rPr>
+          <w:rFonts w:eastAsia="Times New Roman" w:cstheme="minorHAnsi"/>
+          <w:sz w:val="16"/>
+          <w:szCs w:val="16"/>
+        </w:rPr>
+        <w:t xml:space="preserve">Finally, </w:t>
+      </w:r>
+      <w:r>
+        <w:rPr>
+          <w:rFonts w:eastAsia="Times New Roman" w:cstheme="minorHAnsi"/>
+          <w:sz w:val="16"/>
+          <w:szCs w:val="16"/>
+        </w:rPr>
+        <w:t>Vector DNA are transferred using conjugation, electroporation or vector incubation with protoplasts.</w:t>
+      </w:r>
+    </w:p>
+  </w:footnote>
+</w:footnotes>
+</file>
+
 <file path=word/numbering.xml><?xml version="1.0" encoding="utf-8"?>
 <w:numbering xmlns:wpc="http://schemas.microsoft.com/office/word/2010/wordprocessingCanvas" xmlns:cx="http://schemas.microsoft.com/office/drawing/2014/chartex" xmlns:cx1="http://schemas.microsoft.com/office/drawing/2015/9/8/chartex" xmlns:cx2="http://schemas.microsoft.com/office/drawing/2015/10/21/chartex" xmlns:cx3="http://schemas.microsoft.com/office/drawing/2016/5/9/chartex" xmlns:cx4="http://schemas.microsoft.com/office/drawing/2016/5/10/chartex" xmlns:cx5="http://schemas.microsoft.com/office/drawing/2016/5/11/chartex" xmlns:cx6="http://schemas.microsoft.com/office/drawing/2016/5/12/chartex" xmlns:cx7="http://schemas.microsoft.com/office/drawing/2016/5/13/chartex" xmlns:cx8="http://schemas.microsoft.com/office/drawing/2016/5/14/chartex" xmlns:mc="http://schemas.openxmlformats.org/markup-compatibility/2006" xmlns:aink="http://schemas.microsoft.com/office/drawing/2016/ink" xmlns:am3d="http://schemas.microsoft.com/office/drawing/2017/model3d" xmlns:o="urn:schemas-microsoft-com:office:office" xmlns:r="http://schemas.openxmlformats.org/officeDocument/2006/relationships" xmlns:m="http://schemas.openxmlformats.org/officeDocument/2006/math" xmlns:v="urn:schemas-microsoft-com:vml" xmlns:wp14="http://schemas.microsoft.com/office/word/2010/wordprocessingDrawing" xmlns:wp="http://schemas.openxmlformats.org/drawingml/2006/wordprocessingDrawing" xmlns:w10="urn:schemas-microsoft-com:office:word" xmlns:w="http://schemas.openxmlformats.org/wordprocessingml/2006/main" xmlns:w14="http://schemas.microsoft.com/office/word/2010/wordml" xmlns:w15="http://schemas.microsoft.com/office/word/2012/wordml" xmlns:w16cex="http://schemas.microsoft.com/office/word/2018/wordml/cex" xmlns:w16cid="http://schemas.microsoft.com/office/word/2016/wordml/cid" xmlns:w16="http://schemas.microsoft.com/office/word/2018/wordml" xmlns:w16sdtdh="http://schemas.microsoft.com/office/word/2020/wordml/sdtdatahash" xmlns:w16se="http://schemas.microsoft.com/office/word/2015/wordml/symex" xmlns:wpg="http://schemas.microsoft.com/office/word/2010/wordprocessingGroup" xmlns:wpi="http://schemas.microsoft.com/office/word/2010/wordprocessingInk" xmlns:wne="http://schemas.microsoft.com/office/word/2006/wordml" xmlns:wps="http://schemas.microsoft.com/office/word/2010/wordprocessingShape" mc:Ignorable="w14 w15 w16se w16cid w16 w16cex w16sdtdh wp14">
   <w:abstractNum w:abstractNumId="0" w15:restartNumberingAfterBreak="0">
@@ -4004,6 +4628,119 @@
     </w:lvl>
   </w:abstractNum>
   <w:abstractNum w:abstractNumId="5" w15:restartNumberingAfterBreak="0">
+    <w:nsid w:val="23A537C6"/>
+    <w:multiLevelType w:val="hybridMultilevel"/>
+    <w:tmpl w:val="B6985FDA"/>
+    <w:lvl w:ilvl="0" w:tplc="04090001">
+      <w:start w:val="1"/>
+      <w:numFmt w:val="bullet"/>
+      <w:lvlText w:val=""/>
+      <w:lvlJc w:val="left"/>
+      <w:pPr>
+        <w:ind w:left="360" w:hanging="360"/>
+      </w:pPr>
+      <w:rPr>
+        <w:rFonts w:ascii="Symbol" w:hAnsi="Symbol" w:hint="default"/>
+      </w:rPr>
+    </w:lvl>
+    <w:lvl w:ilvl="1" w:tplc="04090003" w:tentative="1">
+      <w:start w:val="1"/>
+      <w:numFmt w:val="bullet"/>
+      <w:lvlText w:val="o"/>
+      <w:lvlJc w:val="left"/>
+      <w:pPr>
+        <w:ind w:left="1080" w:hanging="360"/>
+      </w:pPr>
+      <w:rPr>
+        <w:rFonts w:ascii="Courier New" w:hAnsi="Courier New" w:cs="Courier New" w:hint="default"/>
+      </w:rPr>
+    </w:lvl>
+    <w:lvl w:ilvl="2" w:tplc="04090005" w:tentative="1">
+      <w:start w:val="1"/>
+      <w:numFmt w:val="bullet"/>
+      <w:lvlText w:val=""/>
+      <w:lvlJc w:val="left"/>
+      <w:pPr>
+        <w:ind w:left="1800" w:hanging="360"/>
+      </w:pPr>
+      <w:rPr>
+        <w:rFonts w:ascii="Wingdings" w:hAnsi="Wingdings" w:hint="default"/>
+      </w:rPr>
+    </w:lvl>
+    <w:lvl w:ilvl="3" w:tplc="04090001" w:tentative="1">
+      <w:start w:val="1"/>
+      <w:numFmt w:val="bullet"/>
+      <w:lvlText w:val=""/>
+      <w:lvlJc w:val="left"/>
+      <w:pPr>
+        <w:ind w:left="2520" w:hanging="360"/>
+      </w:pPr>
+      <w:rPr>
+        <w:rFonts w:ascii="Symbol" w:hAnsi="Symbol" w:hint="default"/>
+      </w:rPr>
+    </w:lvl>
+    <w:lvl w:ilvl="4" w:tplc="04090003" w:tentative="1">
+      <w:start w:val="1"/>
+      <w:numFmt w:val="bullet"/>
+      <w:lvlText w:val="o"/>
+      <w:lvlJc w:val="left"/>
+      <w:pPr>
+        <w:ind w:left="3240" w:hanging="360"/>
+      </w:pPr>
+      <w:rPr>
+        <w:rFonts w:ascii="Courier New" w:hAnsi="Courier New" w:cs="Courier New" w:hint="default"/>
+      </w:rPr>
+    </w:lvl>
+    <w:lvl w:ilvl="5" w:tplc="04090005" w:tentative="1">
+      <w:start w:val="1"/>
+      <w:numFmt w:val="bullet"/>
+      <w:lvlText w:val=""/>
+      <w:lvlJc w:val="left"/>
+      <w:pPr>
+        <w:ind w:left="3960" w:hanging="360"/>
+      </w:pPr>
+      <w:rPr>
+        <w:rFonts w:ascii="Wingdings" w:hAnsi="Wingdings" w:hint="default"/>
+      </w:rPr>
+    </w:lvl>
+    <w:lvl w:ilvl="6" w:tplc="04090001" w:tentative="1">
+      <w:start w:val="1"/>
+      <w:numFmt w:val="bullet"/>
+      <w:lvlText w:val=""/>
+      <w:lvlJc w:val="left"/>
+      <w:pPr>
+        <w:ind w:left="4680" w:hanging="360"/>
+      </w:pPr>
+      <w:rPr>
+        <w:rFonts w:ascii="Symbol" w:hAnsi="Symbol" w:hint="default"/>
+      </w:rPr>
+    </w:lvl>
+    <w:lvl w:ilvl="7" w:tplc="04090003" w:tentative="1">
+      <w:start w:val="1"/>
+      <w:numFmt w:val="bullet"/>
+      <w:lvlText w:val="o"/>
+      <w:lvlJc w:val="left"/>
+      <w:pPr>
+        <w:ind w:left="5400" w:hanging="360"/>
+      </w:pPr>
+      <w:rPr>
+        <w:rFonts w:ascii="Courier New" w:hAnsi="Courier New" w:cs="Courier New" w:hint="default"/>
+      </w:rPr>
+    </w:lvl>
+    <w:lvl w:ilvl="8" w:tplc="04090005" w:tentative="1">
+      <w:start w:val="1"/>
+      <w:numFmt w:val="bullet"/>
+      <w:lvlText w:val=""/>
+      <w:lvlJc w:val="left"/>
+      <w:pPr>
+        <w:ind w:left="6120" w:hanging="360"/>
+      </w:pPr>
+      <w:rPr>
+        <w:rFonts w:ascii="Wingdings" w:hAnsi="Wingdings" w:hint="default"/>
+      </w:rPr>
+    </w:lvl>
+  </w:abstractNum>
+  <w:abstractNum w:abstractNumId="6" w15:restartNumberingAfterBreak="0">
     <w:nsid w:val="24911A1A"/>
     <w:multiLevelType w:val="hybridMultilevel"/>
     <w:tmpl w:val="2952AFAA"/>
@@ -4116,7 +4853,7 @@
       </w:rPr>
     </w:lvl>
   </w:abstractNum>
-  <w:abstractNum w:abstractNumId="6" w15:restartNumberingAfterBreak="0">
+  <w:abstractNum w:abstractNumId="7" w15:restartNumberingAfterBreak="0">
     <w:nsid w:val="266D4B70"/>
     <w:multiLevelType w:val="hybridMultilevel"/>
     <w:tmpl w:val="96DAD240"/>
@@ -4229,7 +4966,7 @@
       </w:rPr>
     </w:lvl>
   </w:abstractNum>
-  <w:abstractNum w:abstractNumId="7" w15:restartNumberingAfterBreak="0">
+  <w:abstractNum w:abstractNumId="8" w15:restartNumberingAfterBreak="0">
     <w:nsid w:val="42545693"/>
     <w:multiLevelType w:val="hybridMultilevel"/>
     <w:tmpl w:val="48B6D728"/>
@@ -4342,7 +5079,7 @@
       </w:rPr>
     </w:lvl>
   </w:abstractNum>
-  <w:abstractNum w:abstractNumId="8" w15:restartNumberingAfterBreak="0">
+  <w:abstractNum w:abstractNumId="9" w15:restartNumberingAfterBreak="0">
     <w:nsid w:val="478D3496"/>
     <w:multiLevelType w:val="hybridMultilevel"/>
     <w:tmpl w:val="E0162876"/>
@@ -4428,7 +5165,7 @@
       </w:pPr>
     </w:lvl>
   </w:abstractNum>
-  <w:abstractNum w:abstractNumId="9" w15:restartNumberingAfterBreak="0">
+  <w:abstractNum w:abstractNumId="10" w15:restartNumberingAfterBreak="0">
     <w:nsid w:val="54A20769"/>
     <w:multiLevelType w:val="hybridMultilevel"/>
     <w:tmpl w:val="838AAB1C"/>
@@ -4517,7 +5254,7 @@
       </w:pPr>
     </w:lvl>
   </w:abstractNum>
-  <w:abstractNum w:abstractNumId="10" w15:restartNumberingAfterBreak="0">
+  <w:abstractNum w:abstractNumId="11" w15:restartNumberingAfterBreak="0">
     <w:nsid w:val="55294C51"/>
     <w:multiLevelType w:val="hybridMultilevel"/>
     <w:tmpl w:val="00F29136"/>
@@ -4630,7 +5367,7 @@
       </w:rPr>
     </w:lvl>
   </w:abstractNum>
-  <w:abstractNum w:abstractNumId="11" w15:restartNumberingAfterBreak="0">
+  <w:abstractNum w:abstractNumId="12" w15:restartNumberingAfterBreak="0">
     <w:nsid w:val="5B6446C4"/>
     <w:multiLevelType w:val="hybridMultilevel"/>
     <w:tmpl w:val="8ACC5F82"/>
@@ -4743,7 +5480,7 @@
       </w:rPr>
     </w:lvl>
   </w:abstractNum>
-  <w:abstractNum w:abstractNumId="12" w15:restartNumberingAfterBreak="0">
+  <w:abstractNum w:abstractNumId="13" w15:restartNumberingAfterBreak="0">
     <w:nsid w:val="5E913835"/>
     <w:multiLevelType w:val="hybridMultilevel"/>
     <w:tmpl w:val="686697EC"/>
@@ -4856,7 +5593,7 @@
       </w:rPr>
     </w:lvl>
   </w:abstractNum>
-  <w:abstractNum w:abstractNumId="13" w15:restartNumberingAfterBreak="0">
+  <w:abstractNum w:abstractNumId="14" w15:restartNumberingAfterBreak="0">
     <w:nsid w:val="60E20FA5"/>
     <w:multiLevelType w:val="hybridMultilevel"/>
     <w:tmpl w:val="F1085BDE"/>
@@ -4949,34 +5686,34 @@
     <w:abstractNumId w:val="3"/>
   </w:num>
   <w:num w:numId="2">
-    <w:abstractNumId w:val="8"/>
+    <w:abstractNumId w:val="9"/>
   </w:num>
   <w:num w:numId="3">
+    <w:abstractNumId w:val="7"/>
+  </w:num>
+  <w:num w:numId="4">
+    <w:abstractNumId w:val="14"/>
+  </w:num>
+  <w:num w:numId="5">
     <w:abstractNumId w:val="6"/>
   </w:num>
-  <w:num w:numId="4">
-    <w:abstractNumId w:val="13"/>
-  </w:num>
-  <w:num w:numId="5">
-    <w:abstractNumId w:val="5"/>
-  </w:num>
   <w:num w:numId="6">
-    <w:abstractNumId w:val="10"/>
+    <w:abstractNumId w:val="11"/>
   </w:num>
   <w:num w:numId="7">
-    <w:abstractNumId w:val="9"/>
+    <w:abstractNumId w:val="10"/>
   </w:num>
   <w:num w:numId="8">
     <w:abstractNumId w:val="2"/>
   </w:num>
   <w:num w:numId="9">
-    <w:abstractNumId w:val="7"/>
+    <w:abstractNumId w:val="8"/>
   </w:num>
   <w:num w:numId="10">
     <w:abstractNumId w:val="1"/>
   </w:num>
   <w:num w:numId="11">
-    <w:abstractNumId w:val="11"/>
+    <w:abstractNumId w:val="12"/>
   </w:num>
   <w:num w:numId="12">
     <w:abstractNumId w:val="0"/>
@@ -4985,7 +5722,10 @@
     <w:abstractNumId w:val="4"/>
   </w:num>
   <w:num w:numId="14">
-    <w:abstractNumId w:val="12"/>
+    <w:abstractNumId w:val="13"/>
+  </w:num>
+  <w:num w:numId="15">
+    <w:abstractNumId w:val="5"/>
   </w:num>
 </w:numbering>
 </file>
@@ -5535,6 +6275,45 @@
       <w:szCs w:val="24"/>
     </w:rPr>
   </w:style>
+  <w:style w:type="paragraph" w:styleId="FootnoteText">
+    <w:name w:val="footnote text"/>
+    <w:basedOn w:val="Normal"/>
+    <w:link w:val="FootnoteTextChar"/>
+    <w:uiPriority w:val="99"/>
+    <w:semiHidden/>
+    <w:unhideWhenUsed/>
+    <w:rsid w:val="00816FCF"/>
+    <w:pPr>
+      <w:spacing w:after="0" w:line="240" w:lineRule="auto"/>
+    </w:pPr>
+    <w:rPr>
+      <w:sz w:val="20"/>
+      <w:szCs w:val="20"/>
+    </w:rPr>
+  </w:style>
+  <w:style w:type="character" w:customStyle="1" w:styleId="FootnoteTextChar">
+    <w:name w:val="Footnote Text Char"/>
+    <w:basedOn w:val="DefaultParagraphFont"/>
+    <w:link w:val="FootnoteText"/>
+    <w:uiPriority w:val="99"/>
+    <w:semiHidden/>
+    <w:rsid w:val="00816FCF"/>
+    <w:rPr>
+      <w:sz w:val="20"/>
+      <w:szCs w:val="20"/>
+    </w:rPr>
+  </w:style>
+  <w:style w:type="character" w:styleId="FootnoteReference">
+    <w:name w:val="footnote reference"/>
+    <w:basedOn w:val="DefaultParagraphFont"/>
+    <w:uiPriority w:val="99"/>
+    <w:semiHidden/>
+    <w:unhideWhenUsed/>
+    <w:rsid w:val="00816FCF"/>
+    <w:rPr>
+      <w:vertAlign w:val="superscript"/>
+    </w:rPr>
+  </w:style>
 </w:styles>
 </file>
 
@@ -5797,4 +6576,16 @@
     </a:ext>
   </a:extLst>
 </a:theme>
+</file>
+
+<file path=customXml/item1.xml><?xml version="1.0" encoding="utf-8"?>
+<b:Sources xmlns:b="http://schemas.openxmlformats.org/officeDocument/2006/bibliography" xmlns="http://schemas.openxmlformats.org/officeDocument/2006/bibliography" SelectedStyle="/APASixthEditionOfficeOnline.xsl" StyleName="APA" Version="6"/>
+</file>
+
+<file path=customXml/itemProps1.xml><?xml version="1.0" encoding="utf-8"?>
+<ds:datastoreItem xmlns:ds="http://schemas.openxmlformats.org/officeDocument/2006/customXml" ds:itemID="{0310C535-0A30-FF4D-8AA3-078DAA1AB227}">
+  <ds:schemaRefs>
+    <ds:schemaRef ds:uri="http://schemas.openxmlformats.org/officeDocument/2006/bibliography"/>
+  </ds:schemaRefs>
+</ds:datastoreItem>
 </file>
</xml_diff>

<commit_message>
Module 4 tech. paper last review
</commit_message>
<xml_diff>
--- a/Module4_Enzymes/technical_paper_evaluation/Module4_Yves_Greatti_technical_paper_evaluation.docx
+++ b/Module4_Enzymes/technical_paper_evaluation/Module4_Yves_Greatti_technical_paper_evaluation.docx
@@ -713,7 +713,7 @@
         <w:pStyle w:val="ListParagraph"/>
         <w:numPr>
           <w:ilvl w:val="0"/>
-          <w:numId w:val="9"/>
+          <w:numId w:val="16"/>
         </w:numPr>
         <w:spacing w:after="0"/>
         <w:rPr>
@@ -727,6 +727,84 @@
           <w:szCs w:val="24"/>
         </w:rPr>
         <w:t xml:space="preserve">Bacillus subtilis and similar bacteria: the wild-type (WT) of Bacillus species can sporulate or produce extracellular proteases which can degrade the enzyme protein. </w:t>
+      </w:r>
+    </w:p>
+    <w:p>
+      <w:pPr>
+        <w:pStyle w:val="ListParagraph"/>
+        <w:numPr>
+          <w:ilvl w:val="0"/>
+          <w:numId w:val="16"/>
+        </w:numPr>
+        <w:spacing w:after="0"/>
+        <w:rPr>
+          <w:sz w:val="24"/>
+          <w:szCs w:val="24"/>
+        </w:rPr>
+      </w:pPr>
+      <w:r>
+        <w:rPr>
+          <w:i/>
+          <w:iCs/>
+          <w:sz w:val="24"/>
+          <w:szCs w:val="24"/>
+        </w:rPr>
+        <w:t>Escherichia coli K-12</w:t>
+      </w:r>
+      <w:r>
+        <w:rPr>
+          <w:sz w:val="24"/>
+          <w:szCs w:val="24"/>
+        </w:rPr>
+        <w:t xml:space="preserve"> and </w:t>
+      </w:r>
+      <w:r>
+        <w:rPr>
+          <w:i/>
+          <w:iCs/>
+          <w:sz w:val="24"/>
+          <w:szCs w:val="24"/>
+        </w:rPr>
+        <w:t>P.</w:t>
+      </w:r>
+      <w:r>
+        <w:rPr>
+          <w:i/>
+          <w:iCs/>
+          <w:sz w:val="24"/>
+          <w:szCs w:val="24"/>
+        </w:rPr>
+        <w:t xml:space="preserve"> </w:t>
+      </w:r>
+      <w:r>
+        <w:rPr>
+          <w:i/>
+          <w:iCs/>
+          <w:sz w:val="24"/>
+          <w:szCs w:val="24"/>
+        </w:rPr>
+        <w:t>fluorescens</w:t>
+      </w:r>
+      <w:r>
+        <w:rPr>
+          <w:sz w:val="24"/>
+          <w:szCs w:val="24"/>
+        </w:rPr>
+        <w:t xml:space="preserve"> can accumulate heterologous inclusion bodies which </w:t>
+      </w:r>
+      <w:r>
+        <w:rPr>
+          <w:sz w:val="24"/>
+          <w:szCs w:val="24"/>
+        </w:rPr>
+        <w:t>could be</w:t>
+      </w:r>
+      <w:r>
+        <w:rPr>
+          <w:sz w:val="24"/>
+          <w:szCs w:val="24"/>
+        </w:rPr>
+        <w:t xml:space="preserve"> eliminated during the purification process. </w:t>
       </w:r>
     </w:p>
     <w:p>
@@ -744,67 +822,32 @@
       </w:pPr>
       <w:r>
         <w:rPr>
-          <w:i/>
-          <w:iCs/>
-          <w:sz w:val="24"/>
-          <w:szCs w:val="24"/>
-        </w:rPr>
-        <w:t>Escherichia coli K-12</w:t>
-      </w:r>
-      <w:r>
-        <w:rPr>
-          <w:sz w:val="24"/>
-          <w:szCs w:val="24"/>
-        </w:rPr>
-        <w:t xml:space="preserve"> and </w:t>
-      </w:r>
-      <w:r>
-        <w:rPr>
-          <w:i/>
-          <w:iCs/>
-          <w:sz w:val="24"/>
-          <w:szCs w:val="24"/>
-        </w:rPr>
-        <w:t>P.</w:t>
-      </w:r>
-      <w:r>
-        <w:rPr>
-          <w:i/>
-          <w:iCs/>
+          <w:b/>
+          <w:bCs/>
+          <w:i/>
+          <w:iCs/>
+          <w:sz w:val="24"/>
+          <w:szCs w:val="24"/>
+        </w:rPr>
+        <w:t>For f</w:t>
+      </w:r>
+      <w:r>
+        <w:rPr>
+          <w:b/>
+          <w:bCs/>
+          <w:i/>
+          <w:iCs/>
+          <w:sz w:val="24"/>
+          <w:szCs w:val="24"/>
+        </w:rPr>
+        <w:t>ungal host strains:</w:t>
+      </w:r>
+      <w:r>
+        <w:rPr>
           <w:sz w:val="24"/>
           <w:szCs w:val="24"/>
         </w:rPr>
         <w:t xml:space="preserve"> </w:t>
-      </w:r>
-      <w:r>
-        <w:rPr>
-          <w:i/>
-          <w:iCs/>
-          <w:sz w:val="24"/>
-          <w:szCs w:val="24"/>
-        </w:rPr>
-        <w:t>fluorescens</w:t>
-      </w:r>
-      <w:r>
-        <w:rPr>
-          <w:sz w:val="24"/>
-          <w:szCs w:val="24"/>
-        </w:rPr>
-        <w:t xml:space="preserve"> can accumulate heterologous inclusion bodies which </w:t>
-      </w:r>
-      <w:r>
-        <w:rPr>
-          <w:sz w:val="24"/>
-          <w:szCs w:val="24"/>
-        </w:rPr>
-        <w:t>could be</w:t>
-      </w:r>
-      <w:r>
-        <w:rPr>
-          <w:sz w:val="24"/>
-          <w:szCs w:val="24"/>
-        </w:rPr>
-        <w:t xml:space="preserve"> eliminated during the purification process. </w:t>
       </w:r>
     </w:p>
     <w:p>
@@ -812,7 +855,7 @@
         <w:pStyle w:val="ListParagraph"/>
         <w:numPr>
           <w:ilvl w:val="0"/>
-          <w:numId w:val="9"/>
+          <w:numId w:val="17"/>
         </w:numPr>
         <w:spacing w:after="0"/>
         <w:rPr>
@@ -822,32 +865,144 @@
       </w:pPr>
       <w:r>
         <w:rPr>
-          <w:b/>
-          <w:bCs/>
-          <w:i/>
-          <w:iCs/>
-          <w:sz w:val="24"/>
-          <w:szCs w:val="24"/>
-        </w:rPr>
-        <w:t>For f</w:t>
-      </w:r>
-      <w:r>
-        <w:rPr>
-          <w:b/>
-          <w:bCs/>
-          <w:i/>
-          <w:iCs/>
-          <w:sz w:val="24"/>
-          <w:szCs w:val="24"/>
-        </w:rPr>
-        <w:t>ungal host strains:</w:t>
-      </w:r>
-      <w:r>
-        <w:rPr>
+          <w:sz w:val="24"/>
+          <w:szCs w:val="24"/>
+        </w:rPr>
+        <w:t>C</w:t>
+      </w:r>
+      <w:r>
+        <w:rPr>
+          <w:sz w:val="24"/>
+          <w:szCs w:val="24"/>
+        </w:rPr>
+        <w:t>ertain</w:t>
+      </w:r>
+      <w:r>
+        <w:rPr>
+          <w:sz w:val="24"/>
+          <w:szCs w:val="24"/>
+        </w:rPr>
+        <w:t xml:space="preserve"> strains of </w:t>
+      </w:r>
+      <w:r>
+        <w:rPr>
+          <w:i/>
+          <w:iCs/>
+          <w:sz w:val="24"/>
+          <w:szCs w:val="24"/>
+        </w:rPr>
+        <w:t>A.</w:t>
+      </w:r>
+      <w:r>
+        <w:rPr>
+          <w:i/>
+          <w:iCs/>
           <w:sz w:val="24"/>
           <w:szCs w:val="24"/>
         </w:rPr>
         <w:t xml:space="preserve"> </w:t>
+      </w:r>
+      <w:proofErr w:type="spellStart"/>
+      <w:r>
+        <w:rPr>
+          <w:i/>
+          <w:iCs/>
+          <w:sz w:val="24"/>
+          <w:szCs w:val="24"/>
+        </w:rPr>
+        <w:t>oryzae</w:t>
+      </w:r>
+      <w:proofErr w:type="spellEnd"/>
+      <w:r>
+        <w:rPr>
+          <w:sz w:val="24"/>
+          <w:szCs w:val="24"/>
+        </w:rPr>
+        <w:t xml:space="preserve"> can produce low-levels of mycotoxins with low-to-moderate toxicity. Strain </w:t>
+      </w:r>
+      <w:r>
+        <w:rPr>
+          <w:i/>
+          <w:iCs/>
+          <w:sz w:val="24"/>
+          <w:szCs w:val="24"/>
+        </w:rPr>
+        <w:t>A1560</w:t>
+      </w:r>
+      <w:r>
+        <w:rPr>
+          <w:sz w:val="24"/>
+          <w:szCs w:val="24"/>
+        </w:rPr>
+        <w:t xml:space="preserve"> has shown to produce low levels of</w:t>
+      </w:r>
+      <w:r>
+        <w:rPr>
+          <w:sz w:val="24"/>
+          <w:szCs w:val="24"/>
+        </w:rPr>
+        <w:t xml:space="preserve"> various acids</w:t>
+      </w:r>
+      <w:r>
+        <w:rPr>
+          <w:sz w:val="24"/>
+          <w:szCs w:val="24"/>
+        </w:rPr>
+        <w:t xml:space="preserve"> </w:t>
+      </w:r>
+      <w:r>
+        <w:rPr>
+          <w:sz w:val="24"/>
+          <w:szCs w:val="24"/>
+        </w:rPr>
+        <w:t>(</w:t>
+      </w:r>
+      <w:r>
+        <w:rPr>
+          <w:sz w:val="24"/>
+          <w:szCs w:val="24"/>
+        </w:rPr>
+        <w:t>3-</w:t>
+      </w:r>
+      <w:r>
+        <w:sym w:font="Symbol" w:char="F062"/>
+      </w:r>
+      <w:r>
+        <w:rPr>
+          <w:sz w:val="24"/>
+          <w:szCs w:val="24"/>
+        </w:rPr>
+        <w:t>-</w:t>
+      </w:r>
+      <w:proofErr w:type="spellStart"/>
+      <w:r>
+        <w:rPr>
+          <w:sz w:val="24"/>
+          <w:szCs w:val="24"/>
+        </w:rPr>
+        <w:t>nitroproprionic</w:t>
+      </w:r>
+      <w:proofErr w:type="spellEnd"/>
+      <w:r>
+        <w:rPr>
+          <w:sz w:val="24"/>
+          <w:szCs w:val="24"/>
+        </w:rPr>
+        <w:t xml:space="preserve"> acid, koji</w:t>
+      </w:r>
+      <w:r>
+        <w:rPr>
+          <w:sz w:val="24"/>
+          <w:szCs w:val="24"/>
+        </w:rPr>
+        <w:t>c</w:t>
+      </w:r>
+      <w:r>
+        <w:rPr>
+          <w:sz w:val="24"/>
+          <w:szCs w:val="24"/>
+        </w:rPr>
+        <w:t xml:space="preserve"> acid, and cyclopiazonic acid) under inducing conditions. </w:t>
       </w:r>
     </w:p>
     <w:p>
@@ -855,7 +1010,7 @@
         <w:pStyle w:val="ListParagraph"/>
         <w:numPr>
           <w:ilvl w:val="0"/>
-          <w:numId w:val="9"/>
+          <w:numId w:val="17"/>
         </w:numPr>
         <w:spacing w:after="0"/>
         <w:rPr>
@@ -868,30 +1023,16 @@
           <w:sz w:val="24"/>
           <w:szCs w:val="24"/>
         </w:rPr>
-        <w:t>C</w:t>
-      </w:r>
-      <w:r>
-        <w:rPr>
-          <w:sz w:val="24"/>
-          <w:szCs w:val="24"/>
-        </w:rPr>
-        <w:t>ertain</w:t>
-      </w:r>
-      <w:r>
-        <w:rPr>
-          <w:sz w:val="24"/>
-          <w:szCs w:val="24"/>
-        </w:rPr>
-        <w:t xml:space="preserve"> strains of </w:t>
-      </w:r>
-      <w:r>
-        <w:rPr>
-          <w:i/>
-          <w:iCs/>
-          <w:sz w:val="24"/>
-          <w:szCs w:val="24"/>
-        </w:rPr>
-        <w:t>A.</w:t>
+        <w:t>Some</w:t>
+      </w:r>
+      <w:r>
+        <w:rPr>
+          <w:i/>
+          <w:iCs/>
+          <w:sz w:val="24"/>
+          <w:szCs w:val="24"/>
+        </w:rPr>
+        <w:t xml:space="preserve"> A.</w:t>
       </w:r>
       <w:r>
         <w:rPr>
@@ -910,7 +1051,7 @@
           <w:sz w:val="24"/>
           <w:szCs w:val="24"/>
         </w:rPr>
-        <w:t>oryzae</w:t>
+        <w:t>niger</w:t>
       </w:r>
       <w:proofErr w:type="spellEnd"/>
       <w:r>
@@ -918,31 +1059,63 @@
           <w:sz w:val="24"/>
           <w:szCs w:val="24"/>
         </w:rPr>
-        <w:t xml:space="preserve"> can produce low-levels of mycotoxins with low-to-moderate toxicity. Strain </w:t>
-      </w:r>
-      <w:r>
-        <w:rPr>
-          <w:i/>
-          <w:iCs/>
-          <w:sz w:val="24"/>
-          <w:szCs w:val="24"/>
-        </w:rPr>
-        <w:t>A1560</w:t>
-      </w:r>
-      <w:r>
-        <w:rPr>
-          <w:sz w:val="24"/>
-          <w:szCs w:val="24"/>
-        </w:rPr>
-        <w:t xml:space="preserve"> has shown to produce low levels of</w:t>
-      </w:r>
-      <w:r>
-        <w:rPr>
-          <w:sz w:val="24"/>
-          <w:szCs w:val="24"/>
-        </w:rPr>
-        <w:t xml:space="preserve"> various acids</w:t>
-      </w:r>
+        <w:t xml:space="preserve"> strains produce several mycotoxins (</w:t>
+      </w:r>
+      <w:r>
+        <w:rPr>
+          <w:sz w:val="24"/>
+          <w:szCs w:val="24"/>
+        </w:rPr>
+        <w:t xml:space="preserve">like </w:t>
+      </w:r>
+      <w:r>
+        <w:rPr>
+          <w:sz w:val="24"/>
+          <w:szCs w:val="24"/>
+        </w:rPr>
+        <w:t>ochratoxin</w:t>
+      </w:r>
+      <w:r>
+        <w:rPr>
+          <w:sz w:val="24"/>
+          <w:szCs w:val="24"/>
+        </w:rPr>
+        <w:t xml:space="preserve"> A</w:t>
+      </w:r>
+      <w:r>
+        <w:rPr>
+          <w:sz w:val="24"/>
+          <w:szCs w:val="24"/>
+        </w:rPr>
+        <w:t>) and secondary metabolites under specific fermentation conditions (</w:t>
+      </w:r>
+      <w:proofErr w:type="spellStart"/>
+      <w:r>
+        <w:rPr>
+          <w:sz w:val="24"/>
+          <w:szCs w:val="24"/>
+        </w:rPr>
+        <w:t>nigragillin</w:t>
+      </w:r>
+      <w:proofErr w:type="spellEnd"/>
+      <w:r>
+        <w:rPr>
+          <w:sz w:val="24"/>
+          <w:szCs w:val="24"/>
+        </w:rPr>
+        <w:t xml:space="preserve">, </w:t>
+      </w:r>
+      <w:bookmarkStart w:id="0" w:name="OLE_LINK1"/>
+      <w:bookmarkStart w:id="1" w:name="OLE_LINK2"/>
+      <w:proofErr w:type="spellStart"/>
+      <w:r>
+        <w:rPr>
+          <w:sz w:val="24"/>
+          <w:szCs w:val="24"/>
+        </w:rPr>
+        <w:t>nigerazine</w:t>
+      </w:r>
+      <w:proofErr w:type="spellEnd"/>
       <w:r>
         <w:rPr>
           <w:sz w:val="24"/>
@@ -950,23 +1123,40 @@
         </w:rPr>
         <w:t xml:space="preserve"> </w:t>
       </w:r>
-      <w:r>
-        <w:rPr>
-          <w:sz w:val="24"/>
-          <w:szCs w:val="24"/>
-        </w:rPr>
-        <w:t>(</w:t>
-      </w:r>
-      <w:r>
-        <w:rPr>
-          <w:sz w:val="24"/>
-          <w:szCs w:val="24"/>
-        </w:rPr>
-        <w:t>3-</w:t>
-      </w:r>
-      <w:r>
-        <w:sym w:font="Symbol" w:char="F062"/>
-      </w:r>
+      <w:bookmarkEnd w:id="0"/>
+      <w:bookmarkEnd w:id="1"/>
+      <w:r>
+        <w:rPr>
+          <w:sz w:val="24"/>
+          <w:szCs w:val="24"/>
+        </w:rPr>
+        <w:t xml:space="preserve">B, </w:t>
+      </w:r>
+      <w:proofErr w:type="spellStart"/>
+      <w:r>
+        <w:rPr>
+          <w:sz w:val="24"/>
+          <w:szCs w:val="24"/>
+        </w:rPr>
+        <w:t>malformins</w:t>
+      </w:r>
+      <w:proofErr w:type="spellEnd"/>
+      <w:r>
+        <w:rPr>
+          <w:sz w:val="24"/>
+          <w:szCs w:val="24"/>
+        </w:rPr>
+        <w:t xml:space="preserve">, </w:t>
+      </w:r>
+      <w:proofErr w:type="spellStart"/>
+      <w:r>
+        <w:rPr>
+          <w:sz w:val="24"/>
+          <w:szCs w:val="24"/>
+        </w:rPr>
+        <w:t>naphto</w:t>
+      </w:r>
+      <w:proofErr w:type="spellEnd"/>
       <w:r>
         <w:rPr>
           <w:sz w:val="24"/>
@@ -974,35 +1164,15 @@
         </w:rPr>
         <w:t>-</w:t>
       </w:r>
-      <w:proofErr w:type="spellStart"/>
-      <w:r>
-        <w:rPr>
-          <w:sz w:val="24"/>
-          <w:szCs w:val="24"/>
-        </w:rPr>
-        <w:t>nitroproprionic</w:t>
-      </w:r>
-      <w:proofErr w:type="spellEnd"/>
-      <w:r>
-        <w:rPr>
-          <w:sz w:val="24"/>
-          <w:szCs w:val="24"/>
-        </w:rPr>
-        <w:t xml:space="preserve"> acid, koji</w:t>
-      </w:r>
-      <w:r>
-        <w:rPr>
-          <w:sz w:val="24"/>
-          <w:szCs w:val="24"/>
-        </w:rPr>
-        <w:t>c</w:t>
-      </w:r>
-      <w:r>
-        <w:rPr>
-          <w:sz w:val="24"/>
-          <w:szCs w:val="24"/>
-        </w:rPr>
-        <w:t xml:space="preserve"> acid, and cyclopiazonic acid) under inducing conditions. </w:t>
+      <w:r>
+        <w:sym w:font="Symbol" w:char="F067"/>
+      </w:r>
+      <w:r>
+        <w:rPr>
+          <w:sz w:val="24"/>
+          <w:szCs w:val="24"/>
+        </w:rPr>
+        <w:t>-pyrones, and oxalic acid).</w:t>
       </w:r>
     </w:p>
     <w:p>
@@ -1010,48 +1180,86 @@
         <w:pStyle w:val="ListParagraph"/>
         <w:numPr>
           <w:ilvl w:val="0"/>
-          <w:numId w:val="9"/>
+          <w:numId w:val="18"/>
         </w:numPr>
-        <w:spacing w:after="0"/>
-        <w:rPr>
-          <w:sz w:val="24"/>
-          <w:szCs w:val="24"/>
-        </w:rPr>
-      </w:pPr>
-      <w:r>
-        <w:rPr>
-          <w:sz w:val="24"/>
-          <w:szCs w:val="24"/>
-        </w:rPr>
-        <w:t>Some</w:t>
-      </w:r>
-      <w:r>
-        <w:rPr>
-          <w:i/>
-          <w:iCs/>
-          <w:sz w:val="24"/>
-          <w:szCs w:val="24"/>
-        </w:rPr>
-        <w:t xml:space="preserve"> A.</w:t>
-      </w:r>
-      <w:r>
-        <w:rPr>
-          <w:i/>
-          <w:iCs/>
+        <w:rPr>
+          <w:sz w:val="24"/>
+          <w:szCs w:val="24"/>
+        </w:rPr>
+      </w:pPr>
+      <w:r>
+        <w:rPr>
+          <w:i/>
+          <w:iCs/>
+          <w:sz w:val="24"/>
+          <w:szCs w:val="24"/>
+        </w:rPr>
+        <w:t xml:space="preserve">Fusarium </w:t>
+      </w:r>
+      <w:proofErr w:type="spellStart"/>
+      <w:r>
+        <w:rPr>
+          <w:i/>
+          <w:iCs/>
+          <w:sz w:val="24"/>
+          <w:szCs w:val="24"/>
+        </w:rPr>
+        <w:t>venenatum</w:t>
+      </w:r>
+      <w:proofErr w:type="spellEnd"/>
+      <w:r>
+        <w:rPr>
           <w:sz w:val="24"/>
           <w:szCs w:val="24"/>
         </w:rPr>
         <w:t xml:space="preserve"> </w:t>
       </w:r>
+      <w:r>
+        <w:rPr>
+          <w:sz w:val="24"/>
+          <w:szCs w:val="24"/>
+        </w:rPr>
+        <w:t xml:space="preserve">descendant of the WT </w:t>
+      </w:r>
+      <w:r>
+        <w:rPr>
+          <w:i/>
+          <w:iCs/>
+          <w:sz w:val="24"/>
+          <w:szCs w:val="24"/>
+        </w:rPr>
+        <w:t>s</w:t>
+      </w:r>
+      <w:r>
+        <w:rPr>
+          <w:i/>
+          <w:iCs/>
+          <w:sz w:val="24"/>
+          <w:szCs w:val="24"/>
+        </w:rPr>
+        <w:t>train A3/5</w:t>
+      </w:r>
+      <w:r>
+        <w:rPr>
+          <w:sz w:val="24"/>
+          <w:szCs w:val="24"/>
+        </w:rPr>
+        <w:t xml:space="preserve">, </w:t>
+      </w:r>
+      <w:r>
+        <w:rPr>
+          <w:sz w:val="24"/>
+          <w:szCs w:val="24"/>
+        </w:rPr>
+        <w:t xml:space="preserve">can produce mycotoxins (trichothecenes, </w:t>
+      </w:r>
       <w:proofErr w:type="spellStart"/>
       <w:r>
         <w:rPr>
-          <w:i/>
-          <w:iCs/>
-          <w:sz w:val="24"/>
-          <w:szCs w:val="24"/>
-        </w:rPr>
-        <w:t>niger</w:t>
+          <w:sz w:val="24"/>
+          <w:szCs w:val="24"/>
+        </w:rPr>
+        <w:t>culmorins</w:t>
       </w:r>
       <w:proofErr w:type="spellEnd"/>
       <w:r>
@@ -1059,7 +1267,7 @@
           <w:sz w:val="24"/>
           <w:szCs w:val="24"/>
         </w:rPr>
-        <w:t xml:space="preserve"> strains produce several mycotoxins (ochratoxin) and secondary metabolites under specific fermentation conditions (</w:t>
+        <w:t xml:space="preserve">, </w:t>
       </w:r>
       <w:proofErr w:type="spellStart"/>
       <w:r>
@@ -1067,7 +1275,7 @@
           <w:sz w:val="24"/>
           <w:szCs w:val="24"/>
         </w:rPr>
-        <w:t>nigragillin</w:t>
+        <w:t>fusarins</w:t>
       </w:r>
       <w:proofErr w:type="spellEnd"/>
       <w:r>
@@ -1075,76 +1283,14 @@
           <w:sz w:val="24"/>
           <w:szCs w:val="24"/>
         </w:rPr>
-        <w:t xml:space="preserve">, </w:t>
-      </w:r>
-      <w:bookmarkStart w:id="0" w:name="OLE_LINK1"/>
-      <w:bookmarkStart w:id="1" w:name="OLE_LINK2"/>
-      <w:proofErr w:type="spellStart"/>
-      <w:r>
-        <w:rPr>
-          <w:sz w:val="24"/>
-          <w:szCs w:val="24"/>
-        </w:rPr>
-        <w:t>nigerazine</w:t>
-      </w:r>
-      <w:proofErr w:type="spellEnd"/>
-      <w:r>
-        <w:rPr>
-          <w:sz w:val="24"/>
-          <w:szCs w:val="24"/>
-        </w:rPr>
-        <w:t xml:space="preserve"> </w:t>
-      </w:r>
-      <w:bookmarkEnd w:id="0"/>
-      <w:bookmarkEnd w:id="1"/>
-      <w:r>
-        <w:rPr>
-          <w:sz w:val="24"/>
-          <w:szCs w:val="24"/>
-        </w:rPr>
-        <w:t xml:space="preserve">B, </w:t>
-      </w:r>
-      <w:proofErr w:type="spellStart"/>
-      <w:r>
-        <w:rPr>
-          <w:sz w:val="24"/>
-          <w:szCs w:val="24"/>
-        </w:rPr>
-        <w:t>malformins</w:t>
-      </w:r>
-      <w:proofErr w:type="spellEnd"/>
-      <w:r>
-        <w:rPr>
-          <w:sz w:val="24"/>
-          <w:szCs w:val="24"/>
-        </w:rPr>
-        <w:t xml:space="preserve">, </w:t>
-      </w:r>
-      <w:proofErr w:type="spellStart"/>
-      <w:r>
-        <w:rPr>
-          <w:sz w:val="24"/>
-          <w:szCs w:val="24"/>
-        </w:rPr>
-        <w:t>naphto</w:t>
-      </w:r>
-      <w:proofErr w:type="spellEnd"/>
-      <w:r>
-        <w:rPr>
-          <w:sz w:val="24"/>
-          <w:szCs w:val="24"/>
-        </w:rPr>
-        <w:t>-</w:t>
-      </w:r>
-      <w:r>
-        <w:sym w:font="Symbol" w:char="F067"/>
-      </w:r>
-      <w:r>
-        <w:rPr>
-          <w:sz w:val="24"/>
-          <w:szCs w:val="24"/>
-        </w:rPr>
-        <w:t>-pyrones, and oxalic acid).</w:t>
+        <w:t>, and enniatin B)</w:t>
+      </w:r>
+      <w:r>
+        <w:rPr>
+          <w:sz w:val="24"/>
+          <w:szCs w:val="24"/>
+        </w:rPr>
+        <w:t>.</w:t>
       </w:r>
     </w:p>
     <w:p>
@@ -1152,7 +1298,7 @@
         <w:pStyle w:val="ListParagraph"/>
         <w:numPr>
           <w:ilvl w:val="0"/>
-          <w:numId w:val="9"/>
+          <w:numId w:val="18"/>
         </w:numPr>
         <w:rPr>
           <w:sz w:val="24"/>
@@ -1166,7 +1312,7 @@
           <w:sz w:val="24"/>
           <w:szCs w:val="24"/>
         </w:rPr>
-        <w:t xml:space="preserve">Fusarium </w:t>
+        <w:t xml:space="preserve">Trichoderma </w:t>
       </w:r>
       <w:proofErr w:type="spellStart"/>
       <w:r>
@@ -1176,7 +1322,7 @@
           <w:sz w:val="24"/>
           <w:szCs w:val="24"/>
         </w:rPr>
-        <w:t>venenatum</w:t>
+        <w:t>reesei</w:t>
       </w:r>
       <w:proofErr w:type="spellEnd"/>
       <w:r>
@@ -1184,54 +1330,35 @@
           <w:sz w:val="24"/>
           <w:szCs w:val="24"/>
         </w:rPr>
+        <w:t xml:space="preserve"> is used in baking and alcohol production. A strain of </w:t>
+      </w:r>
+      <w:r>
+        <w:rPr>
+          <w:i/>
+          <w:iCs/>
+          <w:sz w:val="24"/>
+          <w:szCs w:val="24"/>
+        </w:rPr>
+        <w:t>T.</w:t>
+      </w:r>
+      <w:r>
+        <w:rPr>
+          <w:i/>
+          <w:iCs/>
+          <w:sz w:val="24"/>
+          <w:szCs w:val="24"/>
+        </w:rPr>
         <w:t xml:space="preserve"> </w:t>
       </w:r>
-      <w:r>
-        <w:rPr>
-          <w:sz w:val="24"/>
-          <w:szCs w:val="24"/>
-        </w:rPr>
-        <w:t xml:space="preserve">descendant of the WT </w:t>
-      </w:r>
-      <w:r>
-        <w:rPr>
-          <w:i/>
-          <w:iCs/>
-          <w:sz w:val="24"/>
-          <w:szCs w:val="24"/>
-        </w:rPr>
-        <w:t>s</w:t>
-      </w:r>
-      <w:r>
-        <w:rPr>
-          <w:i/>
-          <w:iCs/>
-          <w:sz w:val="24"/>
-          <w:szCs w:val="24"/>
-        </w:rPr>
-        <w:t>train A3/5</w:t>
-      </w:r>
-      <w:r>
-        <w:rPr>
-          <w:sz w:val="24"/>
-          <w:szCs w:val="24"/>
-        </w:rPr>
-        <w:t xml:space="preserve">, </w:t>
-      </w:r>
-      <w:r>
-        <w:rPr>
-          <w:sz w:val="24"/>
-          <w:szCs w:val="24"/>
-        </w:rPr>
-        <w:t xml:space="preserve">can produce mycotoxins (trichothecenes, </w:t>
-      </w:r>
       <w:proofErr w:type="spellStart"/>
       <w:r>
         <w:rPr>
-          <w:sz w:val="24"/>
-          <w:szCs w:val="24"/>
-        </w:rPr>
-        <w:t>culmorins</w:t>
+          <w:i/>
+          <w:iCs/>
+          <w:sz w:val="24"/>
+          <w:szCs w:val="24"/>
+        </w:rPr>
+        <w:t>reesei</w:t>
       </w:r>
       <w:proofErr w:type="spellEnd"/>
       <w:r>
@@ -1239,198 +1366,140 @@
           <w:sz w:val="24"/>
           <w:szCs w:val="24"/>
         </w:rPr>
-        <w:t xml:space="preserve">, </w:t>
-      </w:r>
-      <w:proofErr w:type="spellStart"/>
-      <w:r>
-        <w:rPr>
-          <w:sz w:val="24"/>
-          <w:szCs w:val="24"/>
-        </w:rPr>
-        <w:t>fusarins</w:t>
-      </w:r>
-      <w:proofErr w:type="spellEnd"/>
-      <w:r>
-        <w:rPr>
-          <w:sz w:val="24"/>
-          <w:szCs w:val="24"/>
-        </w:rPr>
-        <w:t>, and enniatin B)</w:t>
-      </w:r>
-      <w:r>
-        <w:rPr>
-          <w:sz w:val="24"/>
-          <w:szCs w:val="24"/>
-        </w:rPr>
-        <w:t>.</w:t>
+        <w:t xml:space="preserve"> produced two metabolites, one identified as </w:t>
+      </w:r>
+      <w:r>
+        <w:rPr>
+          <w:sz w:val="24"/>
+          <w:szCs w:val="24"/>
+        </w:rPr>
+        <w:t xml:space="preserve">trichodermin, a </w:t>
+      </w:r>
+      <w:r>
+        <w:rPr>
+          <w:sz w:val="24"/>
+          <w:szCs w:val="24"/>
+        </w:rPr>
+        <w:t>trichothecene mycotoxin.</w:t>
       </w:r>
     </w:p>
     <w:p>
       <w:pPr>
         <w:pStyle w:val="ListParagraph"/>
-        <w:numPr>
-          <w:ilvl w:val="0"/>
-          <w:numId w:val="9"/>
-        </w:numPr>
-        <w:rPr>
-          <w:sz w:val="24"/>
-          <w:szCs w:val="24"/>
-        </w:rPr>
-      </w:pPr>
-      <w:r>
-        <w:rPr>
-          <w:i/>
-          <w:iCs/>
-          <w:sz w:val="24"/>
-          <w:szCs w:val="24"/>
-        </w:rPr>
-        <w:t xml:space="preserve">Trichoderma </w:t>
-      </w:r>
-      <w:proofErr w:type="spellStart"/>
-      <w:r>
-        <w:rPr>
-          <w:i/>
-          <w:iCs/>
-          <w:sz w:val="24"/>
-          <w:szCs w:val="24"/>
-        </w:rPr>
-        <w:t>reesei</w:t>
-      </w:r>
-      <w:proofErr w:type="spellEnd"/>
-      <w:r>
-        <w:rPr>
-          <w:sz w:val="24"/>
-          <w:szCs w:val="24"/>
-        </w:rPr>
-        <w:t xml:space="preserve"> is used in baking and alcohol production. A strain of </w:t>
-      </w:r>
-      <w:r>
-        <w:rPr>
-          <w:i/>
-          <w:iCs/>
-          <w:sz w:val="24"/>
-          <w:szCs w:val="24"/>
-        </w:rPr>
-        <w:t>T.</w:t>
-      </w:r>
-      <w:r>
-        <w:rPr>
-          <w:i/>
-          <w:iCs/>
+        <w:ind w:left="0"/>
+        <w:rPr>
+          <w:sz w:val="24"/>
+          <w:szCs w:val="24"/>
+        </w:rPr>
+      </w:pPr>
+      <w:r>
+        <w:rPr>
+          <w:sz w:val="24"/>
+          <w:szCs w:val="24"/>
+        </w:rPr>
+        <w:t>Advances in molecular biology, such as</w:t>
+      </w:r>
+      <w:r>
+        <w:rPr>
+          <w:sz w:val="24"/>
+          <w:szCs w:val="24"/>
+        </w:rPr>
+        <w:t xml:space="preserve"> the</w:t>
+      </w:r>
+      <w:r>
+        <w:rPr>
           <w:sz w:val="24"/>
           <w:szCs w:val="24"/>
         </w:rPr>
         <w:t xml:space="preserve"> </w:t>
       </w:r>
-      <w:proofErr w:type="spellStart"/>
-      <w:r>
-        <w:rPr>
-          <w:i/>
-          <w:iCs/>
-          <w:sz w:val="24"/>
-          <w:szCs w:val="24"/>
-        </w:rPr>
-        <w:t>reesei</w:t>
-      </w:r>
-      <w:proofErr w:type="spellEnd"/>
-      <w:r>
-        <w:rPr>
-          <w:sz w:val="24"/>
-          <w:szCs w:val="24"/>
-        </w:rPr>
-        <w:t xml:space="preserve"> produced two metabolites, one identified as trichothecene mycotoxin.</w:t>
+      <w:r>
+        <w:rPr>
+          <w:sz w:val="24"/>
+          <w:szCs w:val="24"/>
+        </w:rPr>
+        <w:t xml:space="preserve">development of DNA insertion techniques using </w:t>
+      </w:r>
+      <w:r>
+        <w:rPr>
+          <w:sz w:val="24"/>
+          <w:szCs w:val="24"/>
+        </w:rPr>
+        <w:t>expression vectors or cassettes, have</w:t>
+      </w:r>
+      <w:r>
+        <w:rPr>
+          <w:sz w:val="24"/>
+          <w:szCs w:val="24"/>
+        </w:rPr>
+        <w:t xml:space="preserve"> </w:t>
+      </w:r>
+      <w:r>
+        <w:rPr>
+          <w:sz w:val="24"/>
+          <w:szCs w:val="24"/>
+        </w:rPr>
+        <w:t>create</w:t>
+      </w:r>
+      <w:r>
+        <w:rPr>
+          <w:sz w:val="24"/>
+          <w:szCs w:val="24"/>
+        </w:rPr>
+        <w:t>d</w:t>
+      </w:r>
+      <w:r>
+        <w:rPr>
+          <w:sz w:val="24"/>
+          <w:szCs w:val="24"/>
+        </w:rPr>
+        <w:t xml:space="preserve"> </w:t>
+      </w:r>
+      <w:r>
+        <w:rPr>
+          <w:sz w:val="24"/>
+          <w:szCs w:val="24"/>
+        </w:rPr>
+        <w:t>from production strains</w:t>
+      </w:r>
+      <w:r>
+        <w:rPr>
+          <w:sz w:val="24"/>
+          <w:szCs w:val="24"/>
+        </w:rPr>
+        <w:t xml:space="preserve"> </w:t>
+      </w:r>
+      <w:r>
+        <w:rPr>
+          <w:sz w:val="24"/>
+          <w:szCs w:val="24"/>
+        </w:rPr>
+        <w:t>more efficient</w:t>
+      </w:r>
+      <w:r>
+        <w:rPr>
+          <w:sz w:val="24"/>
+          <w:szCs w:val="24"/>
+        </w:rPr>
+        <w:t xml:space="preserve"> for the food industry</w:t>
+      </w:r>
+      <w:r>
+        <w:rPr>
+          <w:sz w:val="24"/>
+          <w:szCs w:val="24"/>
+        </w:rPr>
+        <w:t>,</w:t>
+      </w:r>
+      <w:r>
+        <w:rPr>
+          <w:sz w:val="24"/>
+          <w:szCs w:val="24"/>
+        </w:rPr>
+        <w:t xml:space="preserve"> and safer enzymes which do not affect secondary metabolite pathways.</w:t>
       </w:r>
     </w:p>
     <w:p>
       <w:pPr>
-        <w:pStyle w:val="ListParagraph"/>
-        <w:ind w:left="0"/>
-        <w:rPr>
-          <w:sz w:val="24"/>
-          <w:szCs w:val="24"/>
-        </w:rPr>
-      </w:pPr>
-      <w:r>
-        <w:rPr>
-          <w:sz w:val="24"/>
-          <w:szCs w:val="24"/>
-        </w:rPr>
-        <w:lastRenderedPageBreak/>
-        <w:t>Advances in molecular biology, such as</w:t>
-      </w:r>
-      <w:r>
-        <w:rPr>
-          <w:sz w:val="24"/>
-          <w:szCs w:val="24"/>
-        </w:rPr>
-        <w:t xml:space="preserve"> the</w:t>
-      </w:r>
-      <w:r>
-        <w:rPr>
-          <w:sz w:val="24"/>
-          <w:szCs w:val="24"/>
-        </w:rPr>
-        <w:t xml:space="preserve"> </w:t>
-      </w:r>
-      <w:r>
-        <w:rPr>
-          <w:sz w:val="24"/>
-          <w:szCs w:val="24"/>
-        </w:rPr>
-        <w:t xml:space="preserve">development of DNA insertion techniques using </w:t>
-      </w:r>
-      <w:r>
-        <w:rPr>
-          <w:sz w:val="24"/>
-          <w:szCs w:val="24"/>
-        </w:rPr>
-        <w:t>expression vectors or cassettes, have</w:t>
-      </w:r>
-      <w:r>
-        <w:rPr>
-          <w:sz w:val="24"/>
-          <w:szCs w:val="24"/>
-        </w:rPr>
-        <w:t xml:space="preserve"> </w:t>
-      </w:r>
-      <w:r>
-        <w:rPr>
-          <w:sz w:val="24"/>
-          <w:szCs w:val="24"/>
-        </w:rPr>
-        <w:t>create</w:t>
-      </w:r>
-      <w:r>
-        <w:rPr>
-          <w:sz w:val="24"/>
-          <w:szCs w:val="24"/>
-        </w:rPr>
-        <w:t>d</w:t>
-      </w:r>
-      <w:r>
-        <w:rPr>
-          <w:sz w:val="24"/>
-          <w:szCs w:val="24"/>
-        </w:rPr>
-        <w:t xml:space="preserve"> more efficient</w:t>
-      </w:r>
-      <w:r>
-        <w:rPr>
-          <w:sz w:val="24"/>
-          <w:szCs w:val="24"/>
-        </w:rPr>
-        <w:t xml:space="preserve"> for the food industry</w:t>
-      </w:r>
-      <w:r>
-        <w:rPr>
-          <w:sz w:val="24"/>
-          <w:szCs w:val="24"/>
-        </w:rPr>
-        <w:t xml:space="preserve"> and safer enzymes from production strains which do not affect secondary metabolite pathways.</w:t>
-      </w:r>
-    </w:p>
-    <w:p>
-      <w:pPr>
         <w:spacing w:after="0" w:line="240" w:lineRule="auto"/>
         <w:rPr>
           <w:rFonts w:eastAsia="Times New Roman" w:cstheme="minorHAnsi"/>
@@ -1448,6 +1517,7 @@
           <w:sz w:val="24"/>
           <w:szCs w:val="24"/>
         </w:rPr>
+        <w:lastRenderedPageBreak/>
         <w:t xml:space="preserve">2. Who is working in this area? </w:t>
       </w:r>
     </w:p>
@@ -2324,9 +2394,6 @@
       <w:r>
         <w:rPr>
           <w:rStyle w:val="FootnoteReference"/>
-          <w:rFonts w:eastAsia="Times New Roman" w:cstheme="minorHAnsi"/>
-          <w:sz w:val="24"/>
-          <w:szCs w:val="24"/>
         </w:rPr>
         <w:footnoteReference w:id="1"/>
       </w:r>
@@ -2360,7 +2427,6 @@
           <w:sz w:val="24"/>
           <w:szCs w:val="24"/>
         </w:rPr>
-        <w:lastRenderedPageBreak/>
         <w:t>genetic techniques</w:t>
       </w:r>
       <w:r>
@@ -2988,6 +3054,14 @@
           <w:sz w:val="24"/>
           <w:szCs w:val="24"/>
         </w:rPr>
+        <w:t>,</w:t>
+      </w:r>
+      <w:r>
+        <w:rPr>
+          <w:rFonts w:eastAsia="Times New Roman" w:cstheme="minorHAnsi"/>
+          <w:sz w:val="24"/>
+          <w:szCs w:val="24"/>
+        </w:rPr>
         <w:t xml:space="preserve"> blocking</w:t>
       </w:r>
       <w:r>
@@ -3617,7 +3691,56 @@
           <w:sz w:val="24"/>
           <w:szCs w:val="24"/>
         </w:rPr>
-        <w:t xml:space="preserve">Acute pancreatitis and pancreatic injury can be determined by the level of lipases in blood. </w:t>
+        <w:t>Acute pancreatitis and pancreatic injury can be determined by the level of lipases in blood.</w:t>
+      </w:r>
+      <w:r>
+        <w:rPr>
+          <w:sz w:val="24"/>
+          <w:szCs w:val="24"/>
+        </w:rPr>
+        <w:t xml:space="preserve"> A</w:t>
+      </w:r>
+      <w:r>
+        <w:rPr>
+          <w:sz w:val="24"/>
+          <w:szCs w:val="24"/>
+        </w:rPr>
+        <w:t xml:space="preserve"> test </w:t>
+      </w:r>
+      <w:r>
+        <w:rPr>
+          <w:sz w:val="24"/>
+          <w:szCs w:val="24"/>
+        </w:rPr>
+        <w:t xml:space="preserve">has been developed using lipases to </w:t>
+      </w:r>
+      <w:r>
+        <w:rPr>
+          <w:sz w:val="24"/>
+          <w:szCs w:val="24"/>
+        </w:rPr>
+        <w:t>measur</w:t>
+      </w:r>
+      <w:r>
+        <w:rPr>
+          <w:sz w:val="24"/>
+          <w:szCs w:val="24"/>
+        </w:rPr>
+        <w:t>e</w:t>
+      </w:r>
+      <w:r>
+        <w:rPr>
+          <w:sz w:val="24"/>
+          <w:szCs w:val="24"/>
+        </w:rPr>
+        <w:t xml:space="preserve"> canine pancreatic lipase</w:t>
+      </w:r>
+      <w:r>
+        <w:rPr>
+          <w:sz w:val="24"/>
+          <w:szCs w:val="24"/>
+        </w:rPr>
+        <w:t>.</w:t>
       </w:r>
       <w:r>
         <w:rPr>
@@ -3625,13 +3748,6 @@
           <w:szCs w:val="24"/>
         </w:rPr>
         <w:t xml:space="preserve"> </w:t>
-      </w:r>
-      <w:r>
-        <w:rPr>
-          <w:sz w:val="24"/>
-          <w:szCs w:val="24"/>
-        </w:rPr>
-        <w:t xml:space="preserve">The development of a test for measurement of canine pancreatic lipase has been developed using pancreatic. </w:t>
       </w:r>
     </w:p>
     <w:p>
@@ -3654,7 +3770,6 @@
           <w:sz w:val="24"/>
           <w:szCs w:val="24"/>
         </w:rPr>
-        <w:lastRenderedPageBreak/>
         <w:t>Treatment of Damaged Tissue</w:t>
       </w:r>
       <w:r>
@@ -4048,7 +4163,7 @@
           <w:sz w:val="16"/>
           <w:szCs w:val="16"/>
         </w:rPr>
-        <w:t>For gene encoding in Bacillus strain, the plasmid can carry two other genes, one encoding the primary replication initiation protein (ORF alpha) and the other encoding the mobilization protein (ORF beta) to enable gene expression from one strain to the other. In some cases, the expression cassette and the marker gene are carried by two separate vectors which are conjointly used in the host strain. The enzyme-encoding gene can also be induced at a desired cell growth by a promoter</w:t>
+        <w:t>In some cases, the expression cassette and the marker gene are carried by two separate vectors which are conjointly used in the host strain. The enzyme-encoding gene can also be induced at a desired cell growth by a promoter</w:t>
       </w:r>
       <w:r>
         <w:rPr>
@@ -4064,23 +4179,7 @@
           <w:sz w:val="16"/>
           <w:szCs w:val="16"/>
         </w:rPr>
-        <w:t xml:space="preserve">he expression cassette may be directed into specific loci to replace a host gene, or be added in the proximity of the host gene to create the desired enzyme property. Research has also created more complex promoters like inducible promoters that are activated by addition of an inducer to the fermentation medium. </w:t>
-      </w:r>
-      <w:r>
-        <w:rPr>
-          <w:rFonts w:eastAsia="Times New Roman" w:cstheme="minorHAnsi"/>
-          <w:sz w:val="16"/>
-          <w:szCs w:val="16"/>
-        </w:rPr>
-        <w:t xml:space="preserve">Finally, </w:t>
-      </w:r>
-      <w:r>
-        <w:rPr>
-          <w:rFonts w:eastAsia="Times New Roman" w:cstheme="minorHAnsi"/>
-          <w:sz w:val="16"/>
-          <w:szCs w:val="16"/>
-        </w:rPr>
-        <w:t>Vector DNA are transferred using conjugation, electroporation or vector incubation with protoplasts.</w:t>
+        <w:t>he expression cassette may be directed into specific loci to replace a host gene. Research has also created more complex promoters like inducible promoters that are activated by addition of an inducer to the fermentation medium.</w:t>
       </w:r>
     </w:p>
   </w:footnote>
@@ -4967,6 +5066,119 @@
     </w:lvl>
   </w:abstractNum>
   <w:abstractNum w:abstractNumId="8" w15:restartNumberingAfterBreak="0">
+    <w:nsid w:val="2A4C65F8"/>
+    <w:multiLevelType w:val="hybridMultilevel"/>
+    <w:tmpl w:val="5B485320"/>
+    <w:lvl w:ilvl="0" w:tplc="D85CE0D6">
+      <w:start w:val="3"/>
+      <w:numFmt w:val="bullet"/>
+      <w:lvlText w:val="-"/>
+      <w:lvlJc w:val="left"/>
+      <w:pPr>
+        <w:ind w:left="360" w:hanging="360"/>
+      </w:pPr>
+      <w:rPr>
+        <w:rFonts w:ascii="Calibri" w:eastAsia="Times New Roman" w:hAnsi="Calibri" w:cs="Calibri" w:hint="default"/>
+      </w:rPr>
+    </w:lvl>
+    <w:lvl w:ilvl="1" w:tplc="FFFFFFFF">
+      <w:start w:val="1"/>
+      <w:numFmt w:val="bullet"/>
+      <w:lvlText w:val="o"/>
+      <w:lvlJc w:val="left"/>
+      <w:pPr>
+        <w:ind w:left="1080" w:hanging="360"/>
+      </w:pPr>
+      <w:rPr>
+        <w:rFonts w:ascii="Courier New" w:hAnsi="Courier New" w:hint="default"/>
+      </w:rPr>
+    </w:lvl>
+    <w:lvl w:ilvl="2" w:tplc="FFFFFFFF" w:tentative="1">
+      <w:start w:val="1"/>
+      <w:numFmt w:val="bullet"/>
+      <w:lvlText w:val=""/>
+      <w:lvlJc w:val="left"/>
+      <w:pPr>
+        <w:ind w:left="1800" w:hanging="360"/>
+      </w:pPr>
+      <w:rPr>
+        <w:rFonts w:ascii="Wingdings" w:hAnsi="Wingdings" w:hint="default"/>
+      </w:rPr>
+    </w:lvl>
+    <w:lvl w:ilvl="3" w:tplc="FFFFFFFF" w:tentative="1">
+      <w:start w:val="1"/>
+      <w:numFmt w:val="bullet"/>
+      <w:lvlText w:val=""/>
+      <w:lvlJc w:val="left"/>
+      <w:pPr>
+        <w:ind w:left="2520" w:hanging="360"/>
+      </w:pPr>
+      <w:rPr>
+        <w:rFonts w:ascii="Symbol" w:hAnsi="Symbol" w:hint="default"/>
+      </w:rPr>
+    </w:lvl>
+    <w:lvl w:ilvl="4" w:tplc="FFFFFFFF" w:tentative="1">
+      <w:start w:val="1"/>
+      <w:numFmt w:val="bullet"/>
+      <w:lvlText w:val="o"/>
+      <w:lvlJc w:val="left"/>
+      <w:pPr>
+        <w:ind w:left="3240" w:hanging="360"/>
+      </w:pPr>
+      <w:rPr>
+        <w:rFonts w:ascii="Courier New" w:hAnsi="Courier New" w:hint="default"/>
+      </w:rPr>
+    </w:lvl>
+    <w:lvl w:ilvl="5" w:tplc="FFFFFFFF" w:tentative="1">
+      <w:start w:val="1"/>
+      <w:numFmt w:val="bullet"/>
+      <w:lvlText w:val=""/>
+      <w:lvlJc w:val="left"/>
+      <w:pPr>
+        <w:ind w:left="3960" w:hanging="360"/>
+      </w:pPr>
+      <w:rPr>
+        <w:rFonts w:ascii="Wingdings" w:hAnsi="Wingdings" w:hint="default"/>
+      </w:rPr>
+    </w:lvl>
+    <w:lvl w:ilvl="6" w:tplc="FFFFFFFF" w:tentative="1">
+      <w:start w:val="1"/>
+      <w:numFmt w:val="bullet"/>
+      <w:lvlText w:val=""/>
+      <w:lvlJc w:val="left"/>
+      <w:pPr>
+        <w:ind w:left="4680" w:hanging="360"/>
+      </w:pPr>
+      <w:rPr>
+        <w:rFonts w:ascii="Symbol" w:hAnsi="Symbol" w:hint="default"/>
+      </w:rPr>
+    </w:lvl>
+    <w:lvl w:ilvl="7" w:tplc="FFFFFFFF" w:tentative="1">
+      <w:start w:val="1"/>
+      <w:numFmt w:val="bullet"/>
+      <w:lvlText w:val="o"/>
+      <w:lvlJc w:val="left"/>
+      <w:pPr>
+        <w:ind w:left="5400" w:hanging="360"/>
+      </w:pPr>
+      <w:rPr>
+        <w:rFonts w:ascii="Courier New" w:hAnsi="Courier New" w:hint="default"/>
+      </w:rPr>
+    </w:lvl>
+    <w:lvl w:ilvl="8" w:tplc="FFFFFFFF" w:tentative="1">
+      <w:start w:val="1"/>
+      <w:numFmt w:val="bullet"/>
+      <w:lvlText w:val=""/>
+      <w:lvlJc w:val="left"/>
+      <w:pPr>
+        <w:ind w:left="6120" w:hanging="360"/>
+      </w:pPr>
+      <w:rPr>
+        <w:rFonts w:ascii="Wingdings" w:hAnsi="Wingdings" w:hint="default"/>
+      </w:rPr>
+    </w:lvl>
+  </w:abstractNum>
+  <w:abstractNum w:abstractNumId="9" w15:restartNumberingAfterBreak="0">
     <w:nsid w:val="42545693"/>
     <w:multiLevelType w:val="hybridMultilevel"/>
     <w:tmpl w:val="48B6D728"/>
@@ -5079,7 +5291,7 @@
       </w:rPr>
     </w:lvl>
   </w:abstractNum>
-  <w:abstractNum w:abstractNumId="9" w15:restartNumberingAfterBreak="0">
+  <w:abstractNum w:abstractNumId="10" w15:restartNumberingAfterBreak="0">
     <w:nsid w:val="478D3496"/>
     <w:multiLevelType w:val="hybridMultilevel"/>
     <w:tmpl w:val="E0162876"/>
@@ -5165,7 +5377,7 @@
       </w:pPr>
     </w:lvl>
   </w:abstractNum>
-  <w:abstractNum w:abstractNumId="10" w15:restartNumberingAfterBreak="0">
+  <w:abstractNum w:abstractNumId="11" w15:restartNumberingAfterBreak="0">
     <w:nsid w:val="54A20769"/>
     <w:multiLevelType w:val="hybridMultilevel"/>
     <w:tmpl w:val="838AAB1C"/>
@@ -5254,7 +5466,7 @@
       </w:pPr>
     </w:lvl>
   </w:abstractNum>
-  <w:abstractNum w:abstractNumId="11" w15:restartNumberingAfterBreak="0">
+  <w:abstractNum w:abstractNumId="12" w15:restartNumberingAfterBreak="0">
     <w:nsid w:val="55294C51"/>
     <w:multiLevelType w:val="hybridMultilevel"/>
     <w:tmpl w:val="00F29136"/>
@@ -5367,7 +5579,120 @@
       </w:rPr>
     </w:lvl>
   </w:abstractNum>
-  <w:abstractNum w:abstractNumId="12" w15:restartNumberingAfterBreak="0">
+  <w:abstractNum w:abstractNumId="13" w15:restartNumberingAfterBreak="0">
+    <w:nsid w:val="570C235A"/>
+    <w:multiLevelType w:val="hybridMultilevel"/>
+    <w:tmpl w:val="C0E0D410"/>
+    <w:lvl w:ilvl="0" w:tplc="D85CE0D6">
+      <w:start w:val="3"/>
+      <w:numFmt w:val="bullet"/>
+      <w:lvlText w:val="-"/>
+      <w:lvlJc w:val="left"/>
+      <w:pPr>
+        <w:ind w:left="360" w:hanging="360"/>
+      </w:pPr>
+      <w:rPr>
+        <w:rFonts w:ascii="Calibri" w:eastAsia="Times New Roman" w:hAnsi="Calibri" w:cs="Calibri" w:hint="default"/>
+      </w:rPr>
+    </w:lvl>
+    <w:lvl w:ilvl="1" w:tplc="FFFFFFFF">
+      <w:start w:val="1"/>
+      <w:numFmt w:val="bullet"/>
+      <w:lvlText w:val="o"/>
+      <w:lvlJc w:val="left"/>
+      <w:pPr>
+        <w:ind w:left="1080" w:hanging="360"/>
+      </w:pPr>
+      <w:rPr>
+        <w:rFonts w:ascii="Courier New" w:hAnsi="Courier New" w:hint="default"/>
+      </w:rPr>
+    </w:lvl>
+    <w:lvl w:ilvl="2" w:tplc="FFFFFFFF" w:tentative="1">
+      <w:start w:val="1"/>
+      <w:numFmt w:val="bullet"/>
+      <w:lvlText w:val=""/>
+      <w:lvlJc w:val="left"/>
+      <w:pPr>
+        <w:ind w:left="1800" w:hanging="360"/>
+      </w:pPr>
+      <w:rPr>
+        <w:rFonts w:ascii="Wingdings" w:hAnsi="Wingdings" w:hint="default"/>
+      </w:rPr>
+    </w:lvl>
+    <w:lvl w:ilvl="3" w:tplc="FFFFFFFF" w:tentative="1">
+      <w:start w:val="1"/>
+      <w:numFmt w:val="bullet"/>
+      <w:lvlText w:val=""/>
+      <w:lvlJc w:val="left"/>
+      <w:pPr>
+        <w:ind w:left="2520" w:hanging="360"/>
+      </w:pPr>
+      <w:rPr>
+        <w:rFonts w:ascii="Symbol" w:hAnsi="Symbol" w:hint="default"/>
+      </w:rPr>
+    </w:lvl>
+    <w:lvl w:ilvl="4" w:tplc="FFFFFFFF" w:tentative="1">
+      <w:start w:val="1"/>
+      <w:numFmt w:val="bullet"/>
+      <w:lvlText w:val="o"/>
+      <w:lvlJc w:val="left"/>
+      <w:pPr>
+        <w:ind w:left="3240" w:hanging="360"/>
+      </w:pPr>
+      <w:rPr>
+        <w:rFonts w:ascii="Courier New" w:hAnsi="Courier New" w:hint="default"/>
+      </w:rPr>
+    </w:lvl>
+    <w:lvl w:ilvl="5" w:tplc="FFFFFFFF" w:tentative="1">
+      <w:start w:val="1"/>
+      <w:numFmt w:val="bullet"/>
+      <w:lvlText w:val=""/>
+      <w:lvlJc w:val="left"/>
+      <w:pPr>
+        <w:ind w:left="3960" w:hanging="360"/>
+      </w:pPr>
+      <w:rPr>
+        <w:rFonts w:ascii="Wingdings" w:hAnsi="Wingdings" w:hint="default"/>
+      </w:rPr>
+    </w:lvl>
+    <w:lvl w:ilvl="6" w:tplc="FFFFFFFF" w:tentative="1">
+      <w:start w:val="1"/>
+      <w:numFmt w:val="bullet"/>
+      <w:lvlText w:val=""/>
+      <w:lvlJc w:val="left"/>
+      <w:pPr>
+        <w:ind w:left="4680" w:hanging="360"/>
+      </w:pPr>
+      <w:rPr>
+        <w:rFonts w:ascii="Symbol" w:hAnsi="Symbol" w:hint="default"/>
+      </w:rPr>
+    </w:lvl>
+    <w:lvl w:ilvl="7" w:tplc="FFFFFFFF" w:tentative="1">
+      <w:start w:val="1"/>
+      <w:numFmt w:val="bullet"/>
+      <w:lvlText w:val="o"/>
+      <w:lvlJc w:val="left"/>
+      <w:pPr>
+        <w:ind w:left="5400" w:hanging="360"/>
+      </w:pPr>
+      <w:rPr>
+        <w:rFonts w:ascii="Courier New" w:hAnsi="Courier New" w:hint="default"/>
+      </w:rPr>
+    </w:lvl>
+    <w:lvl w:ilvl="8" w:tplc="FFFFFFFF" w:tentative="1">
+      <w:start w:val="1"/>
+      <w:numFmt w:val="bullet"/>
+      <w:lvlText w:val=""/>
+      <w:lvlJc w:val="left"/>
+      <w:pPr>
+        <w:ind w:left="6120" w:hanging="360"/>
+      </w:pPr>
+      <w:rPr>
+        <w:rFonts w:ascii="Wingdings" w:hAnsi="Wingdings" w:hint="default"/>
+      </w:rPr>
+    </w:lvl>
+  </w:abstractNum>
+  <w:abstractNum w:abstractNumId="14" w15:restartNumberingAfterBreak="0">
     <w:nsid w:val="5B6446C4"/>
     <w:multiLevelType w:val="hybridMultilevel"/>
     <w:tmpl w:val="8ACC5F82"/>
@@ -5480,7 +5805,7 @@
       </w:rPr>
     </w:lvl>
   </w:abstractNum>
-  <w:abstractNum w:abstractNumId="13" w15:restartNumberingAfterBreak="0">
+  <w:abstractNum w:abstractNumId="15" w15:restartNumberingAfterBreak="0">
     <w:nsid w:val="5E913835"/>
     <w:multiLevelType w:val="hybridMultilevel"/>
     <w:tmpl w:val="686697EC"/>
@@ -5593,7 +5918,7 @@
       </w:rPr>
     </w:lvl>
   </w:abstractNum>
-  <w:abstractNum w:abstractNumId="14" w15:restartNumberingAfterBreak="0">
+  <w:abstractNum w:abstractNumId="16" w15:restartNumberingAfterBreak="0">
     <w:nsid w:val="60E20FA5"/>
     <w:multiLevelType w:val="hybridMultilevel"/>
     <w:tmpl w:val="F1085BDE"/>
@@ -5680,40 +6005,153 @@
       <w:pPr>
         <w:ind w:left="6480" w:hanging="180"/>
       </w:pPr>
+    </w:lvl>
+  </w:abstractNum>
+  <w:abstractNum w:abstractNumId="17" w15:restartNumberingAfterBreak="0">
+    <w:nsid w:val="75A16BF1"/>
+    <w:multiLevelType w:val="hybridMultilevel"/>
+    <w:tmpl w:val="70E46BA0"/>
+    <w:lvl w:ilvl="0" w:tplc="D85CE0D6">
+      <w:start w:val="3"/>
+      <w:numFmt w:val="bullet"/>
+      <w:lvlText w:val="-"/>
+      <w:lvlJc w:val="left"/>
+      <w:pPr>
+        <w:ind w:left="360" w:hanging="360"/>
+      </w:pPr>
+      <w:rPr>
+        <w:rFonts w:ascii="Calibri" w:eastAsia="Times New Roman" w:hAnsi="Calibri" w:cs="Calibri" w:hint="default"/>
+      </w:rPr>
+    </w:lvl>
+    <w:lvl w:ilvl="1" w:tplc="FFFFFFFF">
+      <w:start w:val="1"/>
+      <w:numFmt w:val="bullet"/>
+      <w:lvlText w:val="o"/>
+      <w:lvlJc w:val="left"/>
+      <w:pPr>
+        <w:ind w:left="1080" w:hanging="360"/>
+      </w:pPr>
+      <w:rPr>
+        <w:rFonts w:ascii="Courier New" w:hAnsi="Courier New" w:hint="default"/>
+      </w:rPr>
+    </w:lvl>
+    <w:lvl w:ilvl="2" w:tplc="FFFFFFFF" w:tentative="1">
+      <w:start w:val="1"/>
+      <w:numFmt w:val="bullet"/>
+      <w:lvlText w:val=""/>
+      <w:lvlJc w:val="left"/>
+      <w:pPr>
+        <w:ind w:left="1800" w:hanging="360"/>
+      </w:pPr>
+      <w:rPr>
+        <w:rFonts w:ascii="Wingdings" w:hAnsi="Wingdings" w:hint="default"/>
+      </w:rPr>
+    </w:lvl>
+    <w:lvl w:ilvl="3" w:tplc="FFFFFFFF" w:tentative="1">
+      <w:start w:val="1"/>
+      <w:numFmt w:val="bullet"/>
+      <w:lvlText w:val=""/>
+      <w:lvlJc w:val="left"/>
+      <w:pPr>
+        <w:ind w:left="2520" w:hanging="360"/>
+      </w:pPr>
+      <w:rPr>
+        <w:rFonts w:ascii="Symbol" w:hAnsi="Symbol" w:hint="default"/>
+      </w:rPr>
+    </w:lvl>
+    <w:lvl w:ilvl="4" w:tplc="FFFFFFFF" w:tentative="1">
+      <w:start w:val="1"/>
+      <w:numFmt w:val="bullet"/>
+      <w:lvlText w:val="o"/>
+      <w:lvlJc w:val="left"/>
+      <w:pPr>
+        <w:ind w:left="3240" w:hanging="360"/>
+      </w:pPr>
+      <w:rPr>
+        <w:rFonts w:ascii="Courier New" w:hAnsi="Courier New" w:hint="default"/>
+      </w:rPr>
+    </w:lvl>
+    <w:lvl w:ilvl="5" w:tplc="FFFFFFFF" w:tentative="1">
+      <w:start w:val="1"/>
+      <w:numFmt w:val="bullet"/>
+      <w:lvlText w:val=""/>
+      <w:lvlJc w:val="left"/>
+      <w:pPr>
+        <w:ind w:left="3960" w:hanging="360"/>
+      </w:pPr>
+      <w:rPr>
+        <w:rFonts w:ascii="Wingdings" w:hAnsi="Wingdings" w:hint="default"/>
+      </w:rPr>
+    </w:lvl>
+    <w:lvl w:ilvl="6" w:tplc="FFFFFFFF" w:tentative="1">
+      <w:start w:val="1"/>
+      <w:numFmt w:val="bullet"/>
+      <w:lvlText w:val=""/>
+      <w:lvlJc w:val="left"/>
+      <w:pPr>
+        <w:ind w:left="4680" w:hanging="360"/>
+      </w:pPr>
+      <w:rPr>
+        <w:rFonts w:ascii="Symbol" w:hAnsi="Symbol" w:hint="default"/>
+      </w:rPr>
+    </w:lvl>
+    <w:lvl w:ilvl="7" w:tplc="FFFFFFFF" w:tentative="1">
+      <w:start w:val="1"/>
+      <w:numFmt w:val="bullet"/>
+      <w:lvlText w:val="o"/>
+      <w:lvlJc w:val="left"/>
+      <w:pPr>
+        <w:ind w:left="5400" w:hanging="360"/>
+      </w:pPr>
+      <w:rPr>
+        <w:rFonts w:ascii="Courier New" w:hAnsi="Courier New" w:hint="default"/>
+      </w:rPr>
+    </w:lvl>
+    <w:lvl w:ilvl="8" w:tplc="FFFFFFFF" w:tentative="1">
+      <w:start w:val="1"/>
+      <w:numFmt w:val="bullet"/>
+      <w:lvlText w:val=""/>
+      <w:lvlJc w:val="left"/>
+      <w:pPr>
+        <w:ind w:left="6120" w:hanging="360"/>
+      </w:pPr>
+      <w:rPr>
+        <w:rFonts w:ascii="Wingdings" w:hAnsi="Wingdings" w:hint="default"/>
+      </w:rPr>
     </w:lvl>
   </w:abstractNum>
   <w:num w:numId="1">
     <w:abstractNumId w:val="3"/>
   </w:num>
   <w:num w:numId="2">
-    <w:abstractNumId w:val="9"/>
+    <w:abstractNumId w:val="10"/>
   </w:num>
   <w:num w:numId="3">
     <w:abstractNumId w:val="7"/>
   </w:num>
   <w:num w:numId="4">
-    <w:abstractNumId w:val="14"/>
+    <w:abstractNumId w:val="16"/>
   </w:num>
   <w:num w:numId="5">
     <w:abstractNumId w:val="6"/>
   </w:num>
   <w:num w:numId="6">
-    <w:abstractNumId w:val="11"/>
+    <w:abstractNumId w:val="12"/>
   </w:num>
   <w:num w:numId="7">
-    <w:abstractNumId w:val="10"/>
+    <w:abstractNumId w:val="11"/>
   </w:num>
   <w:num w:numId="8">
     <w:abstractNumId w:val="2"/>
   </w:num>
   <w:num w:numId="9">
-    <w:abstractNumId w:val="8"/>
+    <w:abstractNumId w:val="9"/>
   </w:num>
   <w:num w:numId="10">
     <w:abstractNumId w:val="1"/>
   </w:num>
   <w:num w:numId="11">
-    <w:abstractNumId w:val="12"/>
+    <w:abstractNumId w:val="14"/>
   </w:num>
   <w:num w:numId="12">
     <w:abstractNumId w:val="0"/>
@@ -5722,10 +6160,19 @@
     <w:abstractNumId w:val="4"/>
   </w:num>
   <w:num w:numId="14">
-    <w:abstractNumId w:val="13"/>
+    <w:abstractNumId w:val="15"/>
   </w:num>
   <w:num w:numId="15">
     <w:abstractNumId w:val="5"/>
+  </w:num>
+  <w:num w:numId="16">
+    <w:abstractNumId w:val="13"/>
+  </w:num>
+  <w:num w:numId="17">
+    <w:abstractNumId w:val="17"/>
+  </w:num>
+  <w:num w:numId="18">
+    <w:abstractNumId w:val="8"/>
   </w:num>
 </w:numbering>
 </file>
@@ -6314,6 +6761,17 @@
       <w:vertAlign w:val="superscript"/>
     </w:rPr>
   </w:style>
+  <w:style w:type="character" w:styleId="EndnoteReference">
+    <w:name w:val="endnote reference"/>
+    <w:basedOn w:val="DefaultParagraphFont"/>
+    <w:uiPriority w:val="99"/>
+    <w:semiHidden/>
+    <w:unhideWhenUsed/>
+    <w:rsid w:val="008E307C"/>
+    <w:rPr>
+      <w:vertAlign w:val="superscript"/>
+    </w:rPr>
+  </w:style>
 </w:styles>
 </file>
 

</xml_diff>